<commit_message>
Delete parcel + Delete order implemented
</commit_message>
<xml_diff>
--- a/docs/AndreasLearmonth-Report.docx
+++ b/docs/AndreasLearmonth-Report.docx
@@ -10,6 +10,7 @@
           <w:docPartUnique/>
         </w:docPartObj>
       </w:sdtPr>
+      <w:sdtEndPr/>
       <w:sdtContent>
         <w:p>
           <w:r>
@@ -356,6 +357,7 @@
                                   <w:dataBinding w:prefixMappings="xmlns:ns0='http://purl.org/dc/elements/1.1/' xmlns:ns1='http://schemas.openxmlformats.org/package/2006/metadata/core-properties' " w:xpath="/ns1:coreProperties[1]/ns0:creator[1]" w:storeItemID="{6C3C8BC8-F283-45AE-878A-BAB7291924A1}"/>
                                   <w:text/>
                                 </w:sdtPr>
+                                <w:sdtEndPr/>
                                 <w:sdtContent>
                                   <w:p>
                                     <w:pPr>
@@ -401,6 +403,7 @@
                                     <w:dataBinding w:prefixMappings="xmlns:ns0='http://schemas.microsoft.com/office/2006/coverPageProps' " w:xpath="/ns0:CoverPageProperties[1]/ns0:CompanyEmail[1]" w:storeItemID="{55AF091B-3C7A-41E3-B477-F2FDAA23CFDA}"/>
                                     <w:text/>
                                   </w:sdtPr>
+                                  <w:sdtEndPr/>
                                   <w:sdtContent>
                                     <w:r>
                                       <w:rPr>
@@ -455,6 +458,7 @@
                             <w:dataBinding w:prefixMappings="xmlns:ns0='http://purl.org/dc/elements/1.1/' xmlns:ns1='http://schemas.openxmlformats.org/package/2006/metadata/core-properties' " w:xpath="/ns1:coreProperties[1]/ns0:creator[1]" w:storeItemID="{6C3C8BC8-F283-45AE-878A-BAB7291924A1}"/>
                             <w:text/>
                           </w:sdtPr>
+                          <w:sdtEndPr/>
                           <w:sdtContent>
                             <w:p>
                               <w:pPr>
@@ -500,6 +504,7 @@
                               <w:dataBinding w:prefixMappings="xmlns:ns0='http://schemas.microsoft.com/office/2006/coverPageProps' " w:xpath="/ns0:CoverPageProperties[1]/ns0:CompanyEmail[1]" w:storeItemID="{55AF091B-3C7A-41E3-B477-F2FDAA23CFDA}"/>
                               <w:text/>
                             </w:sdtPr>
+                            <w:sdtEndPr/>
                             <w:sdtContent>
                               <w:r>
                                 <w:rPr>
@@ -638,6 +643,7 @@
                                   <w:dataBinding w:prefixMappings="xmlns:ns0='http://purl.org/dc/elements/1.1/' xmlns:ns1='http://schemas.openxmlformats.org/package/2006/metadata/core-properties' " w:xpath="/ns1:coreProperties[1]/ns0:subject[1]" w:storeItemID="{6C3C8BC8-F283-45AE-878A-BAB7291924A1}"/>
                                   <w:text/>
                                 </w:sdtPr>
+                                <w:sdtEndPr/>
                                 <w:sdtContent>
                                   <w:p>
                                     <w:pPr>
@@ -740,6 +746,7 @@
                             <w:dataBinding w:prefixMappings="xmlns:ns0='http://purl.org/dc/elements/1.1/' xmlns:ns1='http://schemas.openxmlformats.org/package/2006/metadata/core-properties' " w:xpath="/ns1:coreProperties[1]/ns0:subject[1]" w:storeItemID="{6C3C8BC8-F283-45AE-878A-BAB7291924A1}"/>
                             <w:text/>
                           </w:sdtPr>
+                          <w:sdtEndPr/>
                           <w:sdtContent>
                             <w:p>
                               <w:pPr>
@@ -780,6 +787,13 @@
     </w:sdt>
     <w:sdt>
       <w:sdtPr>
+        <w:rPr>
+          <w:rFonts w:asciiTheme="minorHAnsi" w:eastAsiaTheme="minorHAnsi" w:hAnsiTheme="minorHAnsi" w:cstheme="minorBidi"/>
+          <w:color w:val="auto"/>
+          <w:sz w:val="22"/>
+          <w:szCs w:val="22"/>
+          <w:lang w:val="en-GB"/>
+        </w:rPr>
         <w:id w:val="-2100706464"/>
         <w:docPartObj>
           <w:docPartGallery w:val="Table of Contents"/>
@@ -788,14 +802,9 @@
       </w:sdtPr>
       <w:sdtEndPr>
         <w:rPr>
-          <w:rFonts w:asciiTheme="minorHAnsi" w:eastAsiaTheme="minorHAnsi" w:hAnsiTheme="minorHAnsi" w:cstheme="minorBidi"/>
           <w:b/>
           <w:bCs/>
           <w:noProof/>
-          <w:color w:val="auto"/>
-          <w:sz w:val="22"/>
-          <w:szCs w:val="22"/>
-          <w:lang w:val="en-GB"/>
         </w:rPr>
       </w:sdtEndPr>
       <w:sdtContent>
@@ -828,7 +837,7 @@
           <w:r>
             <w:fldChar w:fldCharType="separate"/>
           </w:r>
-          <w:hyperlink w:anchor="_Toc57327996" w:history="1">
+          <w:hyperlink w:anchor="_Toc58146351" w:history="1">
             <w:r>
               <w:rPr>
                 <w:rStyle w:val="Hyperlink"/>
@@ -855,7 +864,7 @@
                 <w:noProof/>
                 <w:webHidden/>
               </w:rPr>
-              <w:instrText xml:space="preserve"> PAGEREF _Toc57327996 \h </w:instrText>
+              <w:instrText xml:space="preserve"> PAGEREF _Toc58146351 \h </w:instrText>
             </w:r>
             <w:r>
               <w:rPr>
@@ -898,7 +907,7 @@
               <w:lang w:eastAsia="en-GB"/>
             </w:rPr>
           </w:pPr>
-          <w:hyperlink w:anchor="_Toc57327997" w:history="1">
+          <w:hyperlink w:anchor="_Toc58146352" w:history="1">
             <w:r>
               <w:rPr>
                 <w:rStyle w:val="Hyperlink"/>
@@ -925,7 +934,7 @@
                 <w:noProof/>
                 <w:webHidden/>
               </w:rPr>
-              <w:instrText xml:space="preserve"> PAGEREF _Toc57327997 \h </w:instrText>
+              <w:instrText xml:space="preserve"> PAGEREF _Toc58146352 \h </w:instrText>
             </w:r>
             <w:r>
               <w:rPr>
@@ -968,7 +977,7 @@
               <w:lang w:eastAsia="en-GB"/>
             </w:rPr>
           </w:pPr>
-          <w:hyperlink w:anchor="_Toc57327998" w:history="1">
+          <w:hyperlink w:anchor="_Toc58146353" w:history="1">
             <w:r>
               <w:rPr>
                 <w:rStyle w:val="Hyperlink"/>
@@ -995,7 +1004,7 @@
                 <w:noProof/>
                 <w:webHidden/>
               </w:rPr>
-              <w:instrText xml:space="preserve"> PAGEREF _Toc57327998 \h </w:instrText>
+              <w:instrText xml:space="preserve"> PAGEREF _Toc58146353 \h </w:instrText>
             </w:r>
             <w:r>
               <w:rPr>
@@ -1038,7 +1047,7 @@
               <w:lang w:eastAsia="en-GB"/>
             </w:rPr>
           </w:pPr>
-          <w:hyperlink w:anchor="_Toc57327999" w:history="1">
+          <w:hyperlink w:anchor="_Toc58146354" w:history="1">
             <w:r>
               <w:rPr>
                 <w:rStyle w:val="Hyperlink"/>
@@ -1065,7 +1074,7 @@
                 <w:noProof/>
                 <w:webHidden/>
               </w:rPr>
-              <w:instrText xml:space="preserve"> PAGEREF _Toc57327999 \h </w:instrText>
+              <w:instrText xml:space="preserve"> PAGEREF _Toc58146354 \h </w:instrText>
             </w:r>
             <w:r>
               <w:rPr>
@@ -1108,7 +1117,7 @@
               <w:lang w:eastAsia="en-GB"/>
             </w:rPr>
           </w:pPr>
-          <w:hyperlink w:anchor="_Toc57328000" w:history="1">
+          <w:hyperlink w:anchor="_Toc58146355" w:history="1">
             <w:r>
               <w:rPr>
                 <w:rStyle w:val="Hyperlink"/>
@@ -1135,7 +1144,7 @@
                 <w:noProof/>
                 <w:webHidden/>
               </w:rPr>
-              <w:instrText xml:space="preserve"> PAGEREF _Toc57328000 \h </w:instrText>
+              <w:instrText xml:space="preserve"> PAGEREF _Toc58146355 \h </w:instrText>
             </w:r>
             <w:r>
               <w:rPr>
@@ -1178,13 +1187,13 @@
               <w:lang w:eastAsia="en-GB"/>
             </w:rPr>
           </w:pPr>
-          <w:hyperlink w:anchor="_Toc57328001" w:history="1">
+          <w:hyperlink w:anchor="_Toc58146356" w:history="1">
             <w:r>
               <w:rPr>
                 <w:rStyle w:val="Hyperlink"/>
                 <w:noProof/>
               </w:rPr>
-              <w:t>Results</w:t>
+              <w:t>Testing &amp; Results</w:t>
             </w:r>
             <w:r>
               <w:rPr>
@@ -1205,7 +1214,7 @@
                 <w:noProof/>
                 <w:webHidden/>
               </w:rPr>
-              <w:instrText xml:space="preserve"> PAGEREF _Toc57328001 \h </w:instrText>
+              <w:instrText xml:space="preserve"> PAGEREF _Toc58146356 \h </w:instrText>
             </w:r>
             <w:r>
               <w:rPr>
@@ -1248,7 +1257,7 @@
               <w:lang w:eastAsia="en-GB"/>
             </w:rPr>
           </w:pPr>
-          <w:hyperlink w:anchor="_Toc57328002" w:history="1">
+          <w:hyperlink w:anchor="_Toc58146357" w:history="1">
             <w:r>
               <w:rPr>
                 <w:rStyle w:val="Hyperlink"/>
@@ -1275,7 +1284,7 @@
                 <w:noProof/>
                 <w:webHidden/>
               </w:rPr>
-              <w:instrText xml:space="preserve"> PAGEREF _Toc57328002 \h </w:instrText>
+              <w:instrText xml:space="preserve"> PAGEREF _Toc58146357 \h </w:instrText>
             </w:r>
             <w:r>
               <w:rPr>
@@ -1318,7 +1327,7 @@
               <w:lang w:eastAsia="en-GB"/>
             </w:rPr>
           </w:pPr>
-          <w:hyperlink w:anchor="_Toc57328003" w:history="1">
+          <w:hyperlink w:anchor="_Toc58146358" w:history="1">
             <w:r>
               <w:rPr>
                 <w:rStyle w:val="Hyperlink"/>
@@ -1345,7 +1354,7 @@
                 <w:noProof/>
                 <w:webHidden/>
               </w:rPr>
-              <w:instrText xml:space="preserve"> PAGEREF _Toc57328003 \h </w:instrText>
+              <w:instrText xml:space="preserve"> PAGEREF _Toc58146358 \h </w:instrText>
             </w:r>
             <w:r>
               <w:rPr>
@@ -1411,13 +1420,8 @@
     </w:p>
     <w:p>
       <w:r>
-        <w:t xml:space="preserve">• the design, describing alternatives and justifying your </w:t>
-      </w:r>
-      <w:proofErr w:type="gramStart"/>
-      <w:r>
-        <w:t>selections;</w:t>
-      </w:r>
-      <w:proofErr w:type="gramEnd"/>
+        <w:t>• the design, describing alternatives and justifying your selections;</w:t>
+      </w:r>
     </w:p>
     <w:p>
       <w:r>
@@ -1442,7 +1446,7 @@
       <w:pPr>
         <w:pStyle w:val="Heading1"/>
       </w:pPr>
-      <w:bookmarkStart w:id="0" w:name="_Toc57327996"/>
+      <w:bookmarkStart w:id="0" w:name="_Toc58146351"/>
       <w:r>
         <w:lastRenderedPageBreak/>
         <w:t>Introduction</w:t>
@@ -1463,7 +1467,7 @@
       <w:pPr>
         <w:pStyle w:val="Heading1"/>
       </w:pPr>
-      <w:bookmarkStart w:id="1" w:name="_Toc57327997"/>
+      <w:bookmarkStart w:id="1" w:name="_Toc58146352"/>
       <w:r>
         <w:t>Design</w:t>
       </w:r>
@@ -1473,7 +1477,7 @@
       <w:pPr>
         <w:pStyle w:val="Heading2"/>
       </w:pPr>
-      <w:bookmarkStart w:id="2" w:name="_Toc57327998"/>
+      <w:bookmarkStart w:id="2" w:name="_Toc58146353"/>
       <w:r>
         <w:t>Choices made</w:t>
       </w:r>
@@ -1500,7 +1504,7 @@
       <w:pPr>
         <w:pStyle w:val="Heading2"/>
       </w:pPr>
-      <w:bookmarkStart w:id="3" w:name="_Toc57327999"/>
+      <w:bookmarkStart w:id="3" w:name="_Toc58146354"/>
       <w:r>
         <w:t>Alternative design strategies</w:t>
       </w:r>
@@ -1517,19 +1521,29 @@
       <w:pPr>
         <w:pStyle w:val="Heading1"/>
       </w:pPr>
-      <w:bookmarkStart w:id="4" w:name="_Toc57328000"/>
+      <w:bookmarkStart w:id="4" w:name="_Toc58146355"/>
       <w:r>
         <w:t>Build</w:t>
       </w:r>
       <w:bookmarkEnd w:id="4"/>
     </w:p>
-    <w:p/>
+    <w:p>
+      <w:r>
+        <w:t xml:space="preserve">Any troubles when </w:t>
+      </w:r>
+      <w:r>
+        <w:t>building, libraries, dependency injection?, …</w:t>
+      </w:r>
+    </w:p>
     <w:p/>
     <w:p>
       <w:pPr>
         <w:pStyle w:val="Heading1"/>
       </w:pPr>
-      <w:bookmarkStart w:id="5" w:name="_Toc57328001"/>
+      <w:bookmarkStart w:id="5" w:name="_Toc58146356"/>
+      <w:r>
+        <w:t xml:space="preserve">Testing &amp; </w:t>
+      </w:r>
       <w:r>
         <w:t>Results</w:t>
       </w:r>
@@ -1539,14 +1553,25 @@
       <w:r>
         <w:t>Include results from testing</w:t>
       </w:r>
-    </w:p>
-    <w:p/>
+      <w:r>
+        <w:t>, using JUnit tests, and why?</w:t>
+      </w:r>
+      <w:r>
+        <w:t xml:space="preserve"> (allow modular improvements while ensuring the overall system still functions as expected against the already outlines unit tests</w:t>
+      </w:r>
+      <w:r>
+        <w:t>, nothing breaks</w:t>
+      </w:r>
+      <w:r>
+        <w:t>)</w:t>
+      </w:r>
+    </w:p>
     <w:p/>
     <w:p>
       <w:pPr>
         <w:pStyle w:val="Heading1"/>
       </w:pPr>
-      <w:bookmarkStart w:id="6" w:name="_Toc57328002"/>
+      <w:bookmarkStart w:id="6" w:name="_Toc58146357"/>
       <w:r>
         <w:t>Future development opportunities</w:t>
       </w:r>
@@ -1567,7 +1592,7 @@
       <w:pPr>
         <w:pStyle w:val="Heading1"/>
       </w:pPr>
-      <w:bookmarkStart w:id="7" w:name="_Toc57328003"/>
+      <w:bookmarkStart w:id="7" w:name="_Toc58146358"/>
       <w:r>
         <w:t>Conclusion</w:t>
       </w:r>
@@ -1593,15 +1618,7 @@
     </w:p>
     <w:p>
       <w:r>
-        <w:t xml:space="preserve">Are </w:t>
-      </w:r>
-      <w:proofErr w:type="gramStart"/>
-      <w:r>
-        <w:t>all of</w:t>
-      </w:r>
-      <w:proofErr w:type="gramEnd"/>
-      <w:r>
-        <w:t xml:space="preserve"> the original 12 use cases satisfied?</w:t>
+        <w:t>Are all of the original 12 use cases satisfied?</w:t>
       </w:r>
     </w:p>
     <w:p>
@@ -1887,6 +1904,7 @@
     <w:lsdException w:name="HTML Sample" w:semiHidden="1" w:unhideWhenUsed="1"/>
     <w:lsdException w:name="HTML Typewriter" w:semiHidden="1" w:unhideWhenUsed="1"/>
     <w:lsdException w:name="HTML Variable" w:semiHidden="1" w:unhideWhenUsed="1"/>
+    <w:lsdException w:name="Normal Table" w:semiHidden="1" w:unhideWhenUsed="1"/>
     <w:lsdException w:name="annotation subject" w:semiHidden="1" w:unhideWhenUsed="1"/>
     <w:lsdException w:name="No List" w:semiHidden="1" w:unhideWhenUsed="1"/>
     <w:lsdException w:name="Outline List 1" w:semiHidden="1" w:unhideWhenUsed="1"/>
@@ -1933,8 +1951,10 @@
     <w:lsdException w:name="Table Subtle 2" w:semiHidden="1" w:unhideWhenUsed="1"/>
     <w:lsdException w:name="Table Web 1" w:semiHidden="1" w:unhideWhenUsed="1"/>
     <w:lsdException w:name="Table Web 2" w:semiHidden="1" w:unhideWhenUsed="1"/>
+    <w:lsdException w:name="Table Web 3" w:semiHidden="1" w:unhideWhenUsed="1"/>
     <w:lsdException w:name="Balloon Text" w:semiHidden="1" w:unhideWhenUsed="1"/>
     <w:lsdException w:name="Table Grid" w:uiPriority="39"/>
+    <w:lsdException w:name="Table Theme" w:semiHidden="1" w:unhideWhenUsed="1"/>
     <w:lsdException w:name="Placeholder Text" w:semiHidden="1"/>
     <w:lsdException w:name="No Spacing" w:uiPriority="1" w:qFormat="1"/>
     <w:lsdException w:name="Light Shading" w:uiPriority="60"/>

</xml_diff>

<commit_message>
Fully checked, more refactoring names and some work on documentation.
</commit_message>
<xml_diff>
--- a/docs/AndreasLearmonth-Report.docx
+++ b/docs/AndreasLearmonth-Report.docx
@@ -629,43 +629,17 @@
                                   </w:sdtContent>
                                 </w:sdt>
                               </w:p>
-                              <w:sdt>
-                                <w:sdtPr>
+                              <w:p>
+                                <w:pPr>
+                                  <w:jc w:val="right"/>
                                   <w:rPr>
+                                    <w:smallCaps/>
                                     <w:color w:val="404040" w:themeColor="text1" w:themeTint="BF"/>
                                     <w:sz w:val="36"/>
                                     <w:szCs w:val="36"/>
                                   </w:rPr>
-                                  <w:alias w:val="Subtitle"/>
-                                  <w:tag w:val=""/>
-                                  <w:id w:val="1759551507"/>
-                                  <w:showingPlcHdr/>
-                                  <w:dataBinding w:prefixMappings="xmlns:ns0='http://purl.org/dc/elements/1.1/' xmlns:ns1='http://schemas.openxmlformats.org/package/2006/metadata/core-properties' " w:xpath="/ns1:coreProperties[1]/ns0:subject[1]" w:storeItemID="{6C3C8BC8-F283-45AE-878A-BAB7291924A1}"/>
-                                  <w:text/>
-                                </w:sdtPr>
-                                <w:sdtEndPr/>
-                                <w:sdtContent>
-                                  <w:p>
-                                    <w:pPr>
-                                      <w:jc w:val="right"/>
-                                      <w:rPr>
-                                        <w:smallCaps/>
-                                        <w:color w:val="404040" w:themeColor="text1" w:themeTint="BF"/>
-                                        <w:sz w:val="36"/>
-                                        <w:szCs w:val="36"/>
-                                      </w:rPr>
-                                    </w:pPr>
-                                    <w:r>
-                                      <w:rPr>
-                                        <w:color w:val="404040" w:themeColor="text1" w:themeTint="BF"/>
-                                        <w:sz w:val="36"/>
-                                        <w:szCs w:val="36"/>
-                                      </w:rPr>
-                                      <w:t>[Document subtitle]</w:t>
-                                    </w:r>
-                                  </w:p>
-                                </w:sdtContent>
-                              </w:sdt>
+                                </w:pPr>
+                              </w:p>
                             </w:txbxContent>
                           </wps:txbx>
                           <wps:bodyPr rot="0" spcFirstLastPara="0" vertOverflow="overflow" horzOverflow="overflow" vert="horz" wrap="square" lIns="1600200" tIns="0" rIns="685800" bIns="0" numCol="1" spcCol="0" rtlCol="0" fromWordArt="0" anchor="b" anchorCtr="0" forceAA="0" compatLnSpc="1">
@@ -732,43 +706,17 @@
                             </w:sdtContent>
                           </w:sdt>
                         </w:p>
-                        <w:sdt>
-                          <w:sdtPr>
+                        <w:p>
+                          <w:pPr>
+                            <w:jc w:val="right"/>
                             <w:rPr>
+                              <w:smallCaps/>
                               <w:color w:val="404040" w:themeColor="text1" w:themeTint="BF"/>
                               <w:sz w:val="36"/>
                               <w:szCs w:val="36"/>
                             </w:rPr>
-                            <w:alias w:val="Subtitle"/>
-                            <w:tag w:val=""/>
-                            <w:id w:val="1759551507"/>
-                            <w:showingPlcHdr/>
-                            <w:dataBinding w:prefixMappings="xmlns:ns0='http://purl.org/dc/elements/1.1/' xmlns:ns1='http://schemas.openxmlformats.org/package/2006/metadata/core-properties' " w:xpath="/ns1:coreProperties[1]/ns0:subject[1]" w:storeItemID="{6C3C8BC8-F283-45AE-878A-BAB7291924A1}"/>
-                            <w:text/>
-                          </w:sdtPr>
-                          <w:sdtEndPr/>
-                          <w:sdtContent>
-                            <w:p>
-                              <w:pPr>
-                                <w:jc w:val="right"/>
-                                <w:rPr>
-                                  <w:smallCaps/>
-                                  <w:color w:val="404040" w:themeColor="text1" w:themeTint="BF"/>
-                                  <w:sz w:val="36"/>
-                                  <w:szCs w:val="36"/>
-                                </w:rPr>
-                              </w:pPr>
-                              <w:r>
-                                <w:rPr>
-                                  <w:color w:val="404040" w:themeColor="text1" w:themeTint="BF"/>
-                                  <w:sz w:val="36"/>
-                                  <w:szCs w:val="36"/>
-                                </w:rPr>
-                                <w:t>[Document subtitle]</w:t>
-                              </w:r>
-                            </w:p>
-                          </w:sdtContent>
-                        </w:sdt>
+                          </w:pPr>
+                        </w:p>
                       </w:txbxContent>
                     </v:textbox>
                     <w10:wrap type="square" anchorx="page" anchory="page"/>
@@ -837,7 +785,7 @@
           <w:r>
             <w:fldChar w:fldCharType="separate"/>
           </w:r>
-          <w:hyperlink w:anchor="_Toc58146351" w:history="1">
+          <w:hyperlink w:anchor="_Toc58498121" w:history="1">
             <w:r>
               <w:rPr>
                 <w:rStyle w:val="Hyperlink"/>
@@ -864,7 +812,7 @@
                 <w:noProof/>
                 <w:webHidden/>
               </w:rPr>
-              <w:instrText xml:space="preserve"> PAGEREF _Toc58146351 \h </w:instrText>
+              <w:instrText xml:space="preserve"> PAGEREF _Toc58498121 \h </w:instrText>
             </w:r>
             <w:r>
               <w:rPr>
@@ -907,7 +855,7 @@
               <w:lang w:eastAsia="en-GB"/>
             </w:rPr>
           </w:pPr>
-          <w:hyperlink w:anchor="_Toc58146352" w:history="1">
+          <w:hyperlink w:anchor="_Toc58498122" w:history="1">
             <w:r>
               <w:rPr>
                 <w:rStyle w:val="Hyperlink"/>
@@ -934,7 +882,7 @@
                 <w:noProof/>
                 <w:webHidden/>
               </w:rPr>
-              <w:instrText xml:space="preserve"> PAGEREF _Toc58146352 \h </w:instrText>
+              <w:instrText xml:space="preserve"> PAGEREF _Toc58498122 \h </w:instrText>
             </w:r>
             <w:r>
               <w:rPr>
@@ -977,7 +925,7 @@
               <w:lang w:eastAsia="en-GB"/>
             </w:rPr>
           </w:pPr>
-          <w:hyperlink w:anchor="_Toc58146353" w:history="1">
+          <w:hyperlink w:anchor="_Toc58498123" w:history="1">
             <w:r>
               <w:rPr>
                 <w:rStyle w:val="Hyperlink"/>
@@ -1004,7 +952,7 @@
                 <w:noProof/>
                 <w:webHidden/>
               </w:rPr>
-              <w:instrText xml:space="preserve"> PAGEREF _Toc58146353 \h </w:instrText>
+              <w:instrText xml:space="preserve"> PAGEREF _Toc58498123 \h </w:instrText>
             </w:r>
             <w:r>
               <w:rPr>
@@ -1047,7 +995,7 @@
               <w:lang w:eastAsia="en-GB"/>
             </w:rPr>
           </w:pPr>
-          <w:hyperlink w:anchor="_Toc58146354" w:history="1">
+          <w:hyperlink w:anchor="_Toc58498124" w:history="1">
             <w:r>
               <w:rPr>
                 <w:rStyle w:val="Hyperlink"/>
@@ -1074,7 +1022,7 @@
                 <w:noProof/>
                 <w:webHidden/>
               </w:rPr>
-              <w:instrText xml:space="preserve"> PAGEREF _Toc58146354 \h </w:instrText>
+              <w:instrText xml:space="preserve"> PAGEREF _Toc58498124 \h </w:instrText>
             </w:r>
             <w:r>
               <w:rPr>
@@ -1117,7 +1065,7 @@
               <w:lang w:eastAsia="en-GB"/>
             </w:rPr>
           </w:pPr>
-          <w:hyperlink w:anchor="_Toc58146355" w:history="1">
+          <w:hyperlink w:anchor="_Toc58498125" w:history="1">
             <w:r>
               <w:rPr>
                 <w:rStyle w:val="Hyperlink"/>
@@ -1144,7 +1092,7 @@
                 <w:noProof/>
                 <w:webHidden/>
               </w:rPr>
-              <w:instrText xml:space="preserve"> PAGEREF _Toc58146355 \h </w:instrText>
+              <w:instrText xml:space="preserve"> PAGEREF _Toc58498125 \h </w:instrText>
             </w:r>
             <w:r>
               <w:rPr>
@@ -1187,7 +1135,7 @@
               <w:lang w:eastAsia="en-GB"/>
             </w:rPr>
           </w:pPr>
-          <w:hyperlink w:anchor="_Toc58146356" w:history="1">
+          <w:hyperlink w:anchor="_Toc58498126" w:history="1">
             <w:r>
               <w:rPr>
                 <w:rStyle w:val="Hyperlink"/>
@@ -1214,7 +1162,7 @@
                 <w:noProof/>
                 <w:webHidden/>
               </w:rPr>
-              <w:instrText xml:space="preserve"> PAGEREF _Toc58146356 \h </w:instrText>
+              <w:instrText xml:space="preserve"> PAGEREF _Toc58498126 \h </w:instrText>
             </w:r>
             <w:r>
               <w:rPr>
@@ -1257,7 +1205,7 @@
               <w:lang w:eastAsia="en-GB"/>
             </w:rPr>
           </w:pPr>
-          <w:hyperlink w:anchor="_Toc58146357" w:history="1">
+          <w:hyperlink w:anchor="_Toc58498127" w:history="1">
             <w:r>
               <w:rPr>
                 <w:rStyle w:val="Hyperlink"/>
@@ -1284,7 +1232,7 @@
                 <w:noProof/>
                 <w:webHidden/>
               </w:rPr>
-              <w:instrText xml:space="preserve"> PAGEREF _Toc58146357 \h </w:instrText>
+              <w:instrText xml:space="preserve"> PAGEREF _Toc58498127 \h </w:instrText>
             </w:r>
             <w:r>
               <w:rPr>
@@ -1327,7 +1275,7 @@
               <w:lang w:eastAsia="en-GB"/>
             </w:rPr>
           </w:pPr>
-          <w:hyperlink w:anchor="_Toc58146358" w:history="1">
+          <w:hyperlink w:anchor="_Toc58498128" w:history="1">
             <w:r>
               <w:rPr>
                 <w:rStyle w:val="Hyperlink"/>
@@ -1354,7 +1302,7 @@
                 <w:noProof/>
                 <w:webHidden/>
               </w:rPr>
-              <w:instrText xml:space="preserve"> PAGEREF _Toc58146358 \h </w:instrText>
+              <w:instrText xml:space="preserve"> PAGEREF _Toc58498128 \h </w:instrText>
             </w:r>
             <w:r>
               <w:rPr>
@@ -1429,6 +1377,36 @@
       </w:r>
     </w:p>
     <w:p/>
+    <w:p/>
+    <w:p>
+      <w:r>
+        <w:t>Critically reflect on and draw conclusions about the fitness for purpose of an application</w:t>
+      </w:r>
+    </w:p>
+    <w:p/>
+    <w:p>
+      <w:pPr>
+        <w:rPr>
+          <w:sz w:val="23"/>
+          <w:szCs w:val="23"/>
+        </w:rPr>
+      </w:pPr>
+      <w:r>
+        <w:rPr>
+          <w:sz w:val="23"/>
+          <w:szCs w:val="23"/>
+        </w:rPr>
+        <w:t>You should ensure that your report presents evidence to support the awarding of marks in each criterion of the rubric</w:t>
+      </w:r>
+    </w:p>
+    <w:p>
+      <w:pPr>
+        <w:rPr>
+          <w:sz w:val="23"/>
+          <w:szCs w:val="23"/>
+        </w:rPr>
+      </w:pPr>
+    </w:p>
     <w:p>
       <w:pPr>
         <w:sectPr>
@@ -1446,7 +1424,7 @@
       <w:pPr>
         <w:pStyle w:val="Heading1"/>
       </w:pPr>
-      <w:bookmarkStart w:id="0" w:name="_Toc58146351"/>
+      <w:bookmarkStart w:id="0" w:name="_Toc58498121"/>
       <w:r>
         <w:lastRenderedPageBreak/>
         <w:t>Introduction</w:t>
@@ -1467,7 +1445,7 @@
       <w:pPr>
         <w:pStyle w:val="Heading1"/>
       </w:pPr>
-      <w:bookmarkStart w:id="1" w:name="_Toc58146352"/>
+      <w:bookmarkStart w:id="1" w:name="_Toc58498122"/>
       <w:r>
         <w:t>Design</w:t>
       </w:r>
@@ -1477,7 +1455,7 @@
       <w:pPr>
         <w:pStyle w:val="Heading2"/>
       </w:pPr>
-      <w:bookmarkStart w:id="2" w:name="_Toc58146353"/>
+      <w:bookmarkStart w:id="2" w:name="_Toc58498123"/>
       <w:r>
         <w:t>Choices made</w:t>
       </w:r>
@@ -1498,13 +1476,18 @@
       </w:r>
       <w:r>
         <w:t xml:space="preserve"> with this project</w:t>
+      </w:r>
+    </w:p>
+    <w:p>
+      <w:r>
+        <w:t>Db is complex but manageable and highly scalable allowing future additions to complement the overall system without negatively impacting the existing areas.</w:t>
       </w:r>
     </w:p>
     <w:p>
       <w:pPr>
         <w:pStyle w:val="Heading2"/>
       </w:pPr>
-      <w:bookmarkStart w:id="3" w:name="_Toc58146354"/>
+      <w:bookmarkStart w:id="3" w:name="_Toc58498124"/>
       <w:r>
         <w:t>Alternative design strategies</w:t>
       </w:r>
@@ -1521,7 +1504,7 @@
       <w:pPr>
         <w:pStyle w:val="Heading1"/>
       </w:pPr>
-      <w:bookmarkStart w:id="4" w:name="_Toc58146355"/>
+      <w:bookmarkStart w:id="4" w:name="_Toc58498125"/>
       <w:r>
         <w:t>Build</w:t>
       </w:r>
@@ -1540,7 +1523,7 @@
       <w:pPr>
         <w:pStyle w:val="Heading1"/>
       </w:pPr>
-      <w:bookmarkStart w:id="5" w:name="_Toc58146356"/>
+      <w:bookmarkStart w:id="5" w:name="_Toc58498126"/>
       <w:r>
         <w:t xml:space="preserve">Testing &amp; </w:t>
       </w:r>
@@ -1571,7 +1554,7 @@
       <w:pPr>
         <w:pStyle w:val="Heading1"/>
       </w:pPr>
-      <w:bookmarkStart w:id="6" w:name="_Toc58146357"/>
+      <w:bookmarkStart w:id="6" w:name="_Toc58498127"/>
       <w:r>
         <w:t>Future development opportunities</w:t>
       </w:r>
@@ -1592,7 +1575,7 @@
       <w:pPr>
         <w:pStyle w:val="Heading1"/>
       </w:pPr>
-      <w:bookmarkStart w:id="7" w:name="_Toc58146358"/>
+      <w:bookmarkStart w:id="7" w:name="_Toc58498128"/>
       <w:r>
         <w:t>Conclusion</w:t>
       </w:r>
@@ -1623,6 +1606,7 @@
     </w:p>
     <w:p>
       <w:r>
+        <w:lastRenderedPageBreak/>
         <w:t xml:space="preserve">What could be improved or done differently if this project </w:t>
       </w:r>
       <w:r>

</xml_diff>

<commit_message>
Prep for JUnit tests. Doc: Intro done.
</commit_message>
<xml_diff>
--- a/docs/AndreasLearmonth-Report.docx
+++ b/docs/AndreasLearmonth-Report.docx
@@ -785,7 +785,7 @@
           <w:r>
             <w:fldChar w:fldCharType="separate"/>
           </w:r>
-          <w:hyperlink w:anchor="_Toc58498121" w:history="1">
+          <w:hyperlink w:anchor="_Toc58533407" w:history="1">
             <w:r>
               <w:rPr>
                 <w:rStyle w:val="Hyperlink"/>
@@ -812,7 +812,7 @@
                 <w:noProof/>
                 <w:webHidden/>
               </w:rPr>
-              <w:instrText xml:space="preserve"> PAGEREF _Toc58498121 \h </w:instrText>
+              <w:instrText xml:space="preserve"> PAGEREF _Toc58533407 \h </w:instrText>
             </w:r>
             <w:r>
               <w:rPr>
@@ -855,7 +855,7 @@
               <w:lang w:eastAsia="en-GB"/>
             </w:rPr>
           </w:pPr>
-          <w:hyperlink w:anchor="_Toc58498122" w:history="1">
+          <w:hyperlink w:anchor="_Toc58533408" w:history="1">
             <w:r>
               <w:rPr>
                 <w:rStyle w:val="Hyperlink"/>
@@ -882,7 +882,7 @@
                 <w:noProof/>
                 <w:webHidden/>
               </w:rPr>
-              <w:instrText xml:space="preserve"> PAGEREF _Toc58498122 \h </w:instrText>
+              <w:instrText xml:space="preserve"> PAGEREF _Toc58533408 \h </w:instrText>
             </w:r>
             <w:r>
               <w:rPr>
@@ -925,7 +925,7 @@
               <w:lang w:eastAsia="en-GB"/>
             </w:rPr>
           </w:pPr>
-          <w:hyperlink w:anchor="_Toc58498123" w:history="1">
+          <w:hyperlink w:anchor="_Toc58533409" w:history="1">
             <w:r>
               <w:rPr>
                 <w:rStyle w:val="Hyperlink"/>
@@ -952,7 +952,77 @@
                 <w:noProof/>
                 <w:webHidden/>
               </w:rPr>
-              <w:instrText xml:space="preserve"> PAGEREF _Toc58498123 \h </w:instrText>
+              <w:instrText xml:space="preserve"> PAGEREF _Toc58533409 \h </w:instrText>
+            </w:r>
+            <w:r>
+              <w:rPr>
+                <w:noProof/>
+                <w:webHidden/>
+              </w:rPr>
+            </w:r>
+            <w:r>
+              <w:rPr>
+                <w:noProof/>
+                <w:webHidden/>
+              </w:rPr>
+              <w:fldChar w:fldCharType="separate"/>
+            </w:r>
+            <w:r>
+              <w:rPr>
+                <w:noProof/>
+                <w:webHidden/>
+              </w:rPr>
+              <w:t>1</w:t>
+            </w:r>
+            <w:r>
+              <w:rPr>
+                <w:noProof/>
+                <w:webHidden/>
+              </w:rPr>
+              <w:fldChar w:fldCharType="end"/>
+            </w:r>
+          </w:hyperlink>
+        </w:p>
+        <w:p>
+          <w:pPr>
+            <w:pStyle w:val="TOC3"/>
+            <w:tabs>
+              <w:tab w:val="right" w:leader="dot" w:pos="9016"/>
+            </w:tabs>
+            <w:rPr>
+              <w:rFonts w:eastAsiaTheme="minorEastAsia"/>
+              <w:noProof/>
+              <w:lang w:eastAsia="en-GB"/>
+            </w:rPr>
+          </w:pPr>
+          <w:hyperlink w:anchor="_Toc58533410" w:history="1">
+            <w:r>
+              <w:rPr>
+                <w:rStyle w:val="Hyperlink"/>
+                <w:noProof/>
+              </w:rPr>
+              <w:t>Design patterns</w:t>
+            </w:r>
+            <w:r>
+              <w:rPr>
+                <w:noProof/>
+                <w:webHidden/>
+              </w:rPr>
+              <w:tab/>
+            </w:r>
+            <w:r>
+              <w:rPr>
+                <w:noProof/>
+                <w:webHidden/>
+              </w:rPr>
+              <w:fldChar w:fldCharType="begin"/>
+            </w:r>
+            <w:r>
+              <w:rPr>
+                <w:noProof/>
+                <w:webHidden/>
+              </w:rPr>
+              <w:instrText xml:space="preserve"> PAGEREF _Toc58533410 \h </w:instrText>
             </w:r>
             <w:r>
               <w:rPr>
@@ -995,7 +1065,7 @@
               <w:lang w:eastAsia="en-GB"/>
             </w:rPr>
           </w:pPr>
-          <w:hyperlink w:anchor="_Toc58498124" w:history="1">
+          <w:hyperlink w:anchor="_Toc58533411" w:history="1">
             <w:r>
               <w:rPr>
                 <w:rStyle w:val="Hyperlink"/>
@@ -1022,7 +1092,7 @@
                 <w:noProof/>
                 <w:webHidden/>
               </w:rPr>
-              <w:instrText xml:space="preserve"> PAGEREF _Toc58498124 \h </w:instrText>
+              <w:instrText xml:space="preserve"> PAGEREF _Toc58533411 \h </w:instrText>
             </w:r>
             <w:r>
               <w:rPr>
@@ -1065,7 +1135,7 @@
               <w:lang w:eastAsia="en-GB"/>
             </w:rPr>
           </w:pPr>
-          <w:hyperlink w:anchor="_Toc58498125" w:history="1">
+          <w:hyperlink w:anchor="_Toc58533412" w:history="1">
             <w:r>
               <w:rPr>
                 <w:rStyle w:val="Hyperlink"/>
@@ -1092,7 +1162,7 @@
                 <w:noProof/>
                 <w:webHidden/>
               </w:rPr>
-              <w:instrText xml:space="preserve"> PAGEREF _Toc58498125 \h </w:instrText>
+              <w:instrText xml:space="preserve"> PAGEREF _Toc58533412 \h </w:instrText>
             </w:r>
             <w:r>
               <w:rPr>
@@ -1135,7 +1205,7 @@
               <w:lang w:eastAsia="en-GB"/>
             </w:rPr>
           </w:pPr>
-          <w:hyperlink w:anchor="_Toc58498126" w:history="1">
+          <w:hyperlink w:anchor="_Toc58533413" w:history="1">
             <w:r>
               <w:rPr>
                 <w:rStyle w:val="Hyperlink"/>
@@ -1162,7 +1232,7 @@
                 <w:noProof/>
                 <w:webHidden/>
               </w:rPr>
-              <w:instrText xml:space="preserve"> PAGEREF _Toc58498126 \h </w:instrText>
+              <w:instrText xml:space="preserve"> PAGEREF _Toc58533413 \h </w:instrText>
             </w:r>
             <w:r>
               <w:rPr>
@@ -1182,7 +1252,147 @@
                 <w:noProof/>
                 <w:webHidden/>
               </w:rPr>
-              <w:t>1</w:t>
+              <w:t>2</w:t>
+            </w:r>
+            <w:r>
+              <w:rPr>
+                <w:noProof/>
+                <w:webHidden/>
+              </w:rPr>
+              <w:fldChar w:fldCharType="end"/>
+            </w:r>
+          </w:hyperlink>
+        </w:p>
+        <w:p>
+          <w:pPr>
+            <w:pStyle w:val="TOC2"/>
+            <w:tabs>
+              <w:tab w:val="right" w:leader="dot" w:pos="9016"/>
+            </w:tabs>
+            <w:rPr>
+              <w:rFonts w:eastAsiaTheme="minorEastAsia"/>
+              <w:noProof/>
+              <w:lang w:eastAsia="en-GB"/>
+            </w:rPr>
+          </w:pPr>
+          <w:hyperlink w:anchor="_Toc58533414" w:history="1">
+            <w:r>
+              <w:rPr>
+                <w:rStyle w:val="Hyperlink"/>
+                <w:noProof/>
+              </w:rPr>
+              <w:t>JUnit tests</w:t>
+            </w:r>
+            <w:r>
+              <w:rPr>
+                <w:noProof/>
+                <w:webHidden/>
+              </w:rPr>
+              <w:tab/>
+            </w:r>
+            <w:r>
+              <w:rPr>
+                <w:noProof/>
+                <w:webHidden/>
+              </w:rPr>
+              <w:fldChar w:fldCharType="begin"/>
+            </w:r>
+            <w:r>
+              <w:rPr>
+                <w:noProof/>
+                <w:webHidden/>
+              </w:rPr>
+              <w:instrText xml:space="preserve"> PAGEREF _Toc58533414 \h </w:instrText>
+            </w:r>
+            <w:r>
+              <w:rPr>
+                <w:noProof/>
+                <w:webHidden/>
+              </w:rPr>
+            </w:r>
+            <w:r>
+              <w:rPr>
+                <w:noProof/>
+                <w:webHidden/>
+              </w:rPr>
+              <w:fldChar w:fldCharType="separate"/>
+            </w:r>
+            <w:r>
+              <w:rPr>
+                <w:noProof/>
+                <w:webHidden/>
+              </w:rPr>
+              <w:t>2</w:t>
+            </w:r>
+            <w:r>
+              <w:rPr>
+                <w:noProof/>
+                <w:webHidden/>
+              </w:rPr>
+              <w:fldChar w:fldCharType="end"/>
+            </w:r>
+          </w:hyperlink>
+        </w:p>
+        <w:p>
+          <w:pPr>
+            <w:pStyle w:val="TOC2"/>
+            <w:tabs>
+              <w:tab w:val="right" w:leader="dot" w:pos="9016"/>
+            </w:tabs>
+            <w:rPr>
+              <w:rFonts w:eastAsiaTheme="minorEastAsia"/>
+              <w:noProof/>
+              <w:lang w:eastAsia="en-GB"/>
+            </w:rPr>
+          </w:pPr>
+          <w:hyperlink w:anchor="_Toc58533415" w:history="1">
+            <w:r>
+              <w:rPr>
+                <w:rStyle w:val="Hyperlink"/>
+                <w:noProof/>
+              </w:rPr>
+              <w:t>Integration tests</w:t>
+            </w:r>
+            <w:r>
+              <w:rPr>
+                <w:noProof/>
+                <w:webHidden/>
+              </w:rPr>
+              <w:tab/>
+            </w:r>
+            <w:r>
+              <w:rPr>
+                <w:noProof/>
+                <w:webHidden/>
+              </w:rPr>
+              <w:fldChar w:fldCharType="begin"/>
+            </w:r>
+            <w:r>
+              <w:rPr>
+                <w:noProof/>
+                <w:webHidden/>
+              </w:rPr>
+              <w:instrText xml:space="preserve"> PAGEREF _Toc58533415 \h </w:instrText>
+            </w:r>
+            <w:r>
+              <w:rPr>
+                <w:noProof/>
+                <w:webHidden/>
+              </w:rPr>
+            </w:r>
+            <w:r>
+              <w:rPr>
+                <w:noProof/>
+                <w:webHidden/>
+              </w:rPr>
+              <w:fldChar w:fldCharType="separate"/>
+            </w:r>
+            <w:r>
+              <w:rPr>
+                <w:noProof/>
+                <w:webHidden/>
+              </w:rPr>
+              <w:t>2</w:t>
             </w:r>
             <w:r>
               <w:rPr>
@@ -1205,7 +1415,7 @@
               <w:lang w:eastAsia="en-GB"/>
             </w:rPr>
           </w:pPr>
-          <w:hyperlink w:anchor="_Toc58498127" w:history="1">
+          <w:hyperlink w:anchor="_Toc58533416" w:history="1">
             <w:r>
               <w:rPr>
                 <w:rStyle w:val="Hyperlink"/>
@@ -1232,7 +1442,7 @@
                 <w:noProof/>
                 <w:webHidden/>
               </w:rPr>
-              <w:instrText xml:space="preserve"> PAGEREF _Toc58498127 \h </w:instrText>
+              <w:instrText xml:space="preserve"> PAGEREF _Toc58533416 \h </w:instrText>
             </w:r>
             <w:r>
               <w:rPr>
@@ -1252,7 +1462,7 @@
                 <w:noProof/>
                 <w:webHidden/>
               </w:rPr>
-              <w:t>1</w:t>
+              <w:t>2</w:t>
             </w:r>
             <w:r>
               <w:rPr>
@@ -1275,7 +1485,7 @@
               <w:lang w:eastAsia="en-GB"/>
             </w:rPr>
           </w:pPr>
-          <w:hyperlink w:anchor="_Toc58498128" w:history="1">
+          <w:hyperlink w:anchor="_Toc58533417" w:history="1">
             <w:r>
               <w:rPr>
                 <w:rStyle w:val="Hyperlink"/>
@@ -1302,7 +1512,7 @@
                 <w:noProof/>
                 <w:webHidden/>
               </w:rPr>
-              <w:instrText xml:space="preserve"> PAGEREF _Toc58498128 \h </w:instrText>
+              <w:instrText xml:space="preserve"> PAGEREF _Toc58533417 \h </w:instrText>
             </w:r>
             <w:r>
               <w:rPr>
@@ -1322,7 +1532,147 @@
                 <w:noProof/>
                 <w:webHidden/>
               </w:rPr>
-              <w:t>1</w:t>
+              <w:t>2</w:t>
+            </w:r>
+            <w:r>
+              <w:rPr>
+                <w:noProof/>
+                <w:webHidden/>
+              </w:rPr>
+              <w:fldChar w:fldCharType="end"/>
+            </w:r>
+          </w:hyperlink>
+        </w:p>
+        <w:p>
+          <w:pPr>
+            <w:pStyle w:val="TOC1"/>
+            <w:tabs>
+              <w:tab w:val="right" w:leader="dot" w:pos="9016"/>
+            </w:tabs>
+            <w:rPr>
+              <w:rFonts w:eastAsiaTheme="minorEastAsia"/>
+              <w:noProof/>
+              <w:lang w:eastAsia="en-GB"/>
+            </w:rPr>
+          </w:pPr>
+          <w:hyperlink w:anchor="_Toc58533418" w:history="1">
+            <w:r>
+              <w:rPr>
+                <w:rStyle w:val="Hyperlink"/>
+                <w:noProof/>
+              </w:rPr>
+              <w:t>Appendices</w:t>
+            </w:r>
+            <w:r>
+              <w:rPr>
+                <w:noProof/>
+                <w:webHidden/>
+              </w:rPr>
+              <w:tab/>
+            </w:r>
+            <w:r>
+              <w:rPr>
+                <w:noProof/>
+                <w:webHidden/>
+              </w:rPr>
+              <w:fldChar w:fldCharType="begin"/>
+            </w:r>
+            <w:r>
+              <w:rPr>
+                <w:noProof/>
+                <w:webHidden/>
+              </w:rPr>
+              <w:instrText xml:space="preserve"> PAGEREF _Toc58533418 \h </w:instrText>
+            </w:r>
+            <w:r>
+              <w:rPr>
+                <w:noProof/>
+                <w:webHidden/>
+              </w:rPr>
+            </w:r>
+            <w:r>
+              <w:rPr>
+                <w:noProof/>
+                <w:webHidden/>
+              </w:rPr>
+              <w:fldChar w:fldCharType="separate"/>
+            </w:r>
+            <w:r>
+              <w:rPr>
+                <w:noProof/>
+                <w:webHidden/>
+              </w:rPr>
+              <w:t>2</w:t>
+            </w:r>
+            <w:r>
+              <w:rPr>
+                <w:noProof/>
+                <w:webHidden/>
+              </w:rPr>
+              <w:fldChar w:fldCharType="end"/>
+            </w:r>
+          </w:hyperlink>
+        </w:p>
+        <w:p>
+          <w:pPr>
+            <w:pStyle w:val="TOC1"/>
+            <w:tabs>
+              <w:tab w:val="right" w:leader="dot" w:pos="9016"/>
+            </w:tabs>
+            <w:rPr>
+              <w:rFonts w:eastAsiaTheme="minorEastAsia"/>
+              <w:noProof/>
+              <w:lang w:eastAsia="en-GB"/>
+            </w:rPr>
+          </w:pPr>
+          <w:hyperlink w:anchor="_Toc58533419" w:history="1">
+            <w:r>
+              <w:rPr>
+                <w:rStyle w:val="Hyperlink"/>
+                <w:noProof/>
+              </w:rPr>
+              <w:t>References</w:t>
+            </w:r>
+            <w:r>
+              <w:rPr>
+                <w:noProof/>
+                <w:webHidden/>
+              </w:rPr>
+              <w:tab/>
+            </w:r>
+            <w:r>
+              <w:rPr>
+                <w:noProof/>
+                <w:webHidden/>
+              </w:rPr>
+              <w:fldChar w:fldCharType="begin"/>
+            </w:r>
+            <w:r>
+              <w:rPr>
+                <w:noProof/>
+                <w:webHidden/>
+              </w:rPr>
+              <w:instrText xml:space="preserve"> PAGEREF _Toc58533419 \h </w:instrText>
+            </w:r>
+            <w:r>
+              <w:rPr>
+                <w:noProof/>
+                <w:webHidden/>
+              </w:rPr>
+            </w:r>
+            <w:r>
+              <w:rPr>
+                <w:noProof/>
+                <w:webHidden/>
+              </w:rPr>
+              <w:fldChar w:fldCharType="separate"/>
+            </w:r>
+            <w:r>
+              <w:rPr>
+                <w:noProof/>
+                <w:webHidden/>
+              </w:rPr>
+              <w:t>2</w:t>
             </w:r>
             <w:r>
               <w:rPr>
@@ -1368,8 +1718,13 @@
     </w:p>
     <w:p>
       <w:r>
-        <w:t>• the design, describing alternatives and justifying your selections;</w:t>
-      </w:r>
+        <w:t xml:space="preserve">• the design, describing alternatives and justifying your </w:t>
+      </w:r>
+      <w:proofErr w:type="gramStart"/>
+      <w:r>
+        <w:t>selections;</w:t>
+      </w:r>
+      <w:proofErr w:type="gramEnd"/>
     </w:p>
     <w:p>
       <w:r>
@@ -1410,7 +1765,8 @@
     <w:p>
       <w:pPr>
         <w:sectPr>
-          <w:footerReference w:type="first" r:id="rId10"/>
+          <w:footerReference w:type="default" r:id="rId10"/>
+          <w:footerReference w:type="first" r:id="rId11"/>
           <w:pgSz w:w="11906" w:h="16838"/>
           <w:pgMar w:top="1440" w:right="1440" w:bottom="1440" w:left="1440" w:header="708" w:footer="708" w:gutter="0"/>
           <w:pgNumType w:start="0"/>
@@ -1424,28 +1780,88 @@
       <w:pPr>
         <w:pStyle w:val="Heading1"/>
       </w:pPr>
-      <w:bookmarkStart w:id="0" w:name="_Toc58498121"/>
+      <w:bookmarkStart w:id="0" w:name="_Toc58533407"/>
       <w:r>
         <w:lastRenderedPageBreak/>
         <w:t>Introduction</w:t>
       </w:r>
       <w:bookmarkEnd w:id="0"/>
     </w:p>
-    <w:p/>
-    <w:p>
-      <w:r>
-        <w:t>What is the application, what tech stack does it use, what is the end goal, who is it for</w:t>
-      </w:r>
-      <w:r>
-        <w:t>?</w:t>
-      </w:r>
-    </w:p>
-    <w:p/>
+    <w:p>
+      <w:r>
+        <w:t xml:space="preserve">This report details the design, build, testing and review of a parcel tracking system </w:t>
+      </w:r>
+      <w:r>
+        <w:t>which</w:t>
+      </w:r>
+      <w:r>
+        <w:t xml:space="preserve"> allows users of multiple </w:t>
+      </w:r>
+      <w:r>
+        <w:t>pre-</w:t>
+      </w:r>
+      <w:r>
+        <w:t xml:space="preserve">assigned roles to perform differing actions against parcels, orders, and their </w:t>
+      </w:r>
+      <w:r>
+        <w:t xml:space="preserve">current </w:t>
+      </w:r>
+      <w:r>
+        <w:t>stage in the delivery process.</w:t>
+      </w:r>
+      <w:r>
+        <w:t xml:space="preserve"> This could be used for an online shop looking to migrate to a single enterprise system with all data </w:t>
+      </w:r>
+      <w:r>
+        <w:t xml:space="preserve">accessible </w:t>
+      </w:r>
+      <w:r>
+        <w:t>in one location.</w:t>
+      </w:r>
+    </w:p>
+    <w:p>
+      <w:r>
+        <w:t xml:space="preserve">The application uses Java EE to allow interaction with a Java database and </w:t>
+      </w:r>
+      <w:r>
+        <w:t xml:space="preserve">includes </w:t>
+      </w:r>
+      <w:r>
+        <w:t xml:space="preserve">JUnit to enable automated testing </w:t>
+      </w:r>
+      <w:r>
+        <w:t>at all stages of development</w:t>
+      </w:r>
+      <w:r>
+        <w:t xml:space="preserve"> and to safely add </w:t>
+      </w:r>
+      <w:r>
+        <w:t>features</w:t>
+      </w:r>
+      <w:r>
+        <w:t xml:space="preserve"> to the system</w:t>
+      </w:r>
+      <w:r>
+        <w:t xml:space="preserve"> in the future</w:t>
+      </w:r>
+      <w:r>
+        <w:t xml:space="preserve"> without the risk of </w:t>
+      </w:r>
+      <w:r>
+        <w:t xml:space="preserve">unknown </w:t>
+      </w:r>
+      <w:r>
+        <w:t>breakages elsewhere</w:t>
+      </w:r>
+      <w:r>
+        <w:t>.</w:t>
+      </w:r>
+    </w:p>
     <w:p>
       <w:pPr>
         <w:pStyle w:val="Heading1"/>
       </w:pPr>
-      <w:bookmarkStart w:id="1" w:name="_Toc58498122"/>
+      <w:bookmarkStart w:id="1" w:name="_Toc58533408"/>
       <w:r>
         <w:t>Design</w:t>
       </w:r>
@@ -1455,7 +1871,7 @@
       <w:pPr>
         <w:pStyle w:val="Heading2"/>
       </w:pPr>
-      <w:bookmarkStart w:id="2" w:name="_Toc58498123"/>
+      <w:bookmarkStart w:id="2" w:name="_Toc58533409"/>
       <w:r>
         <w:t>Choices made</w:t>
       </w:r>
@@ -1483,15 +1899,71 @@
         <w:t>Db is complex but manageable and highly scalable allowing future additions to complement the overall system without negatively impacting the existing areas.</w:t>
       </w:r>
     </w:p>
+    <w:p>
+      <w:pPr>
+        <w:pStyle w:val="Heading3"/>
+      </w:pPr>
+      <w:bookmarkStart w:id="3" w:name="_Toc58533410"/>
+      <w:r>
+        <w:t>Design patterns</w:t>
+      </w:r>
+      <w:bookmarkEnd w:id="3"/>
+      <w:r>
+        <w:t xml:space="preserve"> used</w:t>
+      </w:r>
+    </w:p>
+    <w:p>
+      <w:r>
+        <w:t>Which 5 design patterns did I use, why did I use them and how did I implement them?</w:t>
+      </w:r>
+    </w:p>
+    <w:p>
+      <w:r>
+        <w:t>DTO pattern – data transfer object</w:t>
+      </w:r>
+    </w:p>
+    <w:p>
+      <w:r>
+        <w:t xml:space="preserve">Table gateway pattern – </w:t>
+      </w:r>
+    </w:p>
+    <w:p>
+      <w:r>
+        <w:t xml:space="preserve">Command pattern – </w:t>
+      </w:r>
+    </w:p>
+    <w:p>
+      <w:r>
+        <w:t xml:space="preserve">Factory </w:t>
+      </w:r>
+      <w:r>
+        <w:t xml:space="preserve">pattern </w:t>
+      </w:r>
+      <w:r>
+        <w:t xml:space="preserve">– </w:t>
+      </w:r>
+    </w:p>
+    <w:p>
+      <w:r>
+        <w:t xml:space="preserve">Façade </w:t>
+      </w:r>
+      <w:r>
+        <w:t xml:space="preserve">pattern </w:t>
+      </w:r>
+      <w:r>
+        <w:t xml:space="preserve">– </w:t>
+      </w:r>
+    </w:p>
+    <w:p/>
     <w:p>
       <w:pPr>
         <w:pStyle w:val="Heading2"/>
       </w:pPr>
-      <w:bookmarkStart w:id="3" w:name="_Toc58498124"/>
+      <w:bookmarkStart w:id="4" w:name="_Toc58533411"/>
       <w:r>
         <w:t>Alternative design strategies</w:t>
       </w:r>
-      <w:bookmarkEnd w:id="3"/>
+      <w:bookmarkEnd w:id="4"/>
     </w:p>
     <w:p>
       <w:r>
@@ -1504,33 +1976,47 @@
       <w:pPr>
         <w:pStyle w:val="Heading1"/>
       </w:pPr>
-      <w:bookmarkStart w:id="4" w:name="_Toc58498125"/>
+      <w:bookmarkStart w:id="5" w:name="_Toc58533412"/>
       <w:r>
         <w:t>Build</w:t>
       </w:r>
-      <w:bookmarkEnd w:id="4"/>
+      <w:bookmarkEnd w:id="5"/>
     </w:p>
     <w:p>
       <w:r>
         <w:t xml:space="preserve">Any troubles when </w:t>
       </w:r>
       <w:r>
-        <w:t>building, libraries, dependency injection?, …</w:t>
-      </w:r>
-    </w:p>
+        <w:t xml:space="preserve">building, libraries, dependency </w:t>
+      </w:r>
+      <w:proofErr w:type="gramStart"/>
+      <w:r>
+        <w:t>injection?,</w:t>
+      </w:r>
+      <w:proofErr w:type="gramEnd"/>
+      <w:r>
+        <w:t xml:space="preserve"> …</w:t>
+      </w:r>
+    </w:p>
+    <w:p/>
+    <w:p/>
+    <w:p/>
+    <w:p/>
+    <w:p/>
     <w:p/>
     <w:p>
       <w:pPr>
         <w:pStyle w:val="Heading1"/>
       </w:pPr>
-      <w:bookmarkStart w:id="5" w:name="_Toc58498126"/>
-      <w:r>
+      <w:bookmarkStart w:id="6" w:name="_Toc58533413"/>
+      <w:r>
+        <w:lastRenderedPageBreak/>
         <w:t xml:space="preserve">Testing &amp; </w:t>
       </w:r>
       <w:r>
         <w:t>Results</w:t>
       </w:r>
-      <w:bookmarkEnd w:id="5"/>
+      <w:bookmarkEnd w:id="6"/>
     </w:p>
     <w:p>
       <w:r>
@@ -1547,6 +2033,50 @@
       </w:r>
       <w:r>
         <w:t>)</w:t>
+      </w:r>
+    </w:p>
+    <w:p>
+      <w:r>
+        <w:t xml:space="preserve">My test plan… </w:t>
+      </w:r>
+      <w:r>
+        <w:t>including edge cases in my testing, checking expected pass and fail results</w:t>
+      </w:r>
+    </w:p>
+    <w:p>
+      <w:r>
+        <w:t>Using black box testing with known inputs, do we get the expected output(s)?</w:t>
+      </w:r>
+    </w:p>
+    <w:p/>
+    <w:p>
+      <w:pPr>
+        <w:pStyle w:val="Heading2"/>
+      </w:pPr>
+      <w:bookmarkStart w:id="7" w:name="_Toc58533414"/>
+      <w:r>
+        <w:t>JUnit tests</w:t>
+      </w:r>
+      <w:bookmarkEnd w:id="7"/>
+    </w:p>
+    <w:p>
+      <w:r>
+        <w:t>Benefits of automated testing, how did I use this, why did I use this, alternative(s) to this are manual testing and… pros/cons</w:t>
+      </w:r>
+    </w:p>
+    <w:p>
+      <w:pPr>
+        <w:pStyle w:val="Heading2"/>
+      </w:pPr>
+      <w:bookmarkStart w:id="8" w:name="_Toc58533415"/>
+      <w:r>
+        <w:t>Integration tests</w:t>
+      </w:r>
+      <w:bookmarkEnd w:id="8"/>
+    </w:p>
+    <w:p>
+      <w:r>
+        <w:t>With my use cases</w:t>
       </w:r>
     </w:p>
     <w:p/>
@@ -1554,11 +2084,11 @@
       <w:pPr>
         <w:pStyle w:val="Heading1"/>
       </w:pPr>
-      <w:bookmarkStart w:id="6" w:name="_Toc58498127"/>
+      <w:bookmarkStart w:id="9" w:name="_Toc58533416"/>
       <w:r>
         <w:t>Future development opportunities</w:t>
       </w:r>
-      <w:bookmarkEnd w:id="6"/>
+      <w:bookmarkEnd w:id="9"/>
     </w:p>
     <w:p>
       <w:r>
@@ -1575,11 +2105,11 @@
       <w:pPr>
         <w:pStyle w:val="Heading1"/>
       </w:pPr>
-      <w:bookmarkStart w:id="7" w:name="_Toc58498128"/>
+      <w:bookmarkStart w:id="10" w:name="_Toc58533417"/>
       <w:r>
         <w:t>Conclusion</w:t>
       </w:r>
-      <w:bookmarkEnd w:id="7"/>
+      <w:bookmarkEnd w:id="10"/>
     </w:p>
     <w:p>
       <w:r>
@@ -1601,12 +2131,19 @@
     </w:p>
     <w:p>
       <w:r>
-        <w:t>Are all of the original 12 use cases satisfied?</w:t>
-      </w:r>
-    </w:p>
-    <w:p>
-      <w:r>
-        <w:lastRenderedPageBreak/>
+        <w:t xml:space="preserve">Are </w:t>
+      </w:r>
+      <w:proofErr w:type="gramStart"/>
+      <w:r>
+        <w:t>all of</w:t>
+      </w:r>
+      <w:proofErr w:type="gramEnd"/>
+      <w:r>
+        <w:t xml:space="preserve"> the original 12 use cases satisfied?</w:t>
+      </w:r>
+    </w:p>
+    <w:p>
+      <w:r>
         <w:t xml:space="preserve">What could be improved or done differently if this project </w:t>
       </w:r>
       <w:r>
@@ -1616,9 +2153,103 @@
         <w:t xml:space="preserve"> to be completed again?</w:t>
       </w:r>
     </w:p>
+    <w:p/>
+    <w:p>
+      <w:pPr>
+        <w:pStyle w:val="Heading1"/>
+      </w:pPr>
+      <w:bookmarkStart w:id="11" w:name="_Toc58533418"/>
+      <w:r>
+        <w:t>Appendices</w:t>
+      </w:r>
+      <w:bookmarkEnd w:id="11"/>
+    </w:p>
+    <w:p>
+      <w:fldSimple w:instr=" TOC \h \z \c &quot;Figure&quot; ">
+        <w:r>
+          <w:rPr>
+            <w:b/>
+            <w:bCs/>
+            <w:noProof/>
+            <w:lang w:val="en-US"/>
+          </w:rPr>
+          <w:t>No table of figures entries found.</w:t>
+        </w:r>
+      </w:fldSimple>
+    </w:p>
+    <w:p>
+      <w:pPr>
+        <w:pStyle w:val="Heading1"/>
+      </w:pPr>
+    </w:p>
+    <w:bookmarkStart w:id="12" w:name="_Toc58533419" w:displacedByCustomXml="next"/>
+    <w:sdt>
+      <w:sdtPr>
+        <w:id w:val="-2044970189"/>
+        <w:docPartObj>
+          <w:docPartGallery w:val="Bibliographies"/>
+          <w:docPartUnique/>
+        </w:docPartObj>
+      </w:sdtPr>
+      <w:sdtEndPr>
+        <w:rPr>
+          <w:rFonts w:asciiTheme="minorHAnsi" w:eastAsiaTheme="minorHAnsi" w:hAnsiTheme="minorHAnsi" w:cstheme="minorBidi"/>
+          <w:color w:val="auto"/>
+          <w:sz w:val="22"/>
+          <w:szCs w:val="22"/>
+        </w:rPr>
+      </w:sdtEndPr>
+      <w:sdtContent>
+        <w:p>
+          <w:pPr>
+            <w:pStyle w:val="Heading1"/>
+          </w:pPr>
+          <w:r>
+            <w:t>References</w:t>
+          </w:r>
+          <w:bookmarkEnd w:id="12"/>
+        </w:p>
+        <w:sdt>
+          <w:sdtPr>
+            <w:id w:val="-573587230"/>
+            <w:bibliography/>
+          </w:sdtPr>
+          <w:sdtContent>
+            <w:p>
+              <w:r>
+                <w:fldChar w:fldCharType="begin"/>
+              </w:r>
+              <w:r>
+                <w:instrText xml:space="preserve"> BIBLIOGRAPHY </w:instrText>
+              </w:r>
+              <w:r>
+                <w:fldChar w:fldCharType="separate"/>
+              </w:r>
+              <w:r>
+                <w:rPr>
+                  <w:b/>
+                  <w:bCs/>
+                  <w:noProof/>
+                  <w:lang w:val="en-US"/>
+                </w:rPr>
+                <w:t>There are no sources in the current document.</w:t>
+              </w:r>
+              <w:r>
+                <w:rPr>
+                  <w:b/>
+                  <w:bCs/>
+                  <w:noProof/>
+                </w:rPr>
+                <w:fldChar w:fldCharType="end"/>
+              </w:r>
+            </w:p>
+          </w:sdtContent>
+        </w:sdt>
+      </w:sdtContent>
+    </w:sdt>
     <w:p/>
     <w:sectPr>
-      <w:footerReference w:type="first" r:id="rId11"/>
+      <w:footerReference w:type="first" r:id="rId12"/>
       <w:pgSz w:w="11906" w:h="16838"/>
       <w:pgMar w:top="1440" w:right="1440" w:bottom="1440" w:left="1440" w:header="708" w:footer="708" w:gutter="0"/>
       <w:pgNumType w:start="1"/>
@@ -1656,6 +2287,59 @@
 </file>
 
 <file path=word/footer1.xml><?xml version="1.0" encoding="utf-8"?>
+<w:ftr xmlns:wpc="http://schemas.microsoft.com/office/word/2010/wordprocessingCanvas" xmlns:cx="http://schemas.microsoft.com/office/drawing/2014/chartex" xmlns:cx1="http://schemas.microsoft.com/office/drawing/2015/9/8/chartex" xmlns:cx2="http://schemas.microsoft.com/office/drawing/2015/10/21/chartex" xmlns:cx3="http://schemas.microsoft.com/office/drawing/2016/5/9/chartex" xmlns:cx4="http://schemas.microsoft.com/office/drawing/2016/5/10/chartex" xmlns:cx5="http://schemas.microsoft.com/office/drawing/2016/5/11/chartex" xmlns:cx6="http://schemas.microsoft.com/office/drawing/2016/5/12/chartex" xmlns:cx7="http://schemas.microsoft.com/office/drawing/2016/5/13/chartex" xmlns:cx8="http://schemas.microsoft.com/office/drawing/2016/5/14/chartex" xmlns:mc="http://schemas.openxmlformats.org/markup-compatibility/2006" xmlns:aink="http://schemas.microsoft.com/office/drawing/2016/ink" xmlns:am3d="http://schemas.microsoft.com/office/drawing/2017/model3d" xmlns:o="urn:schemas-microsoft-com:office:office" xmlns:r="http://schemas.openxmlformats.org/officeDocument/2006/relationships" xmlns:m="http://schemas.openxmlformats.org/officeDocument/2006/math" xmlns:v="urn:schemas-microsoft-com:vml" xmlns:wp14="http://schemas.microsoft.com/office/word/2010/wordprocessingDrawing" xmlns:wp="http://schemas.openxmlformats.org/drawingml/2006/wordprocessingDrawing" xmlns:w10="urn:schemas-microsoft-com:office:word" xmlns:w="http://schemas.openxmlformats.org/wordprocessingml/2006/main" xmlns:w14="http://schemas.microsoft.com/office/word/2010/wordml" xmlns:w15="http://schemas.microsoft.com/office/word/2012/wordml" xmlns:w16cex="http://schemas.microsoft.com/office/word/2018/wordml/cex" xmlns:w16cid="http://schemas.microsoft.com/office/word/2016/wordml/cid" xmlns:w16="http://schemas.microsoft.com/office/word/2018/wordml" xmlns:w16se="http://schemas.microsoft.com/office/word/2015/wordml/symex" xmlns:wpg="http://schemas.microsoft.com/office/word/2010/wordprocessingGroup" xmlns:wpi="http://schemas.microsoft.com/office/word/2010/wordprocessingInk" xmlns:wne="http://schemas.microsoft.com/office/word/2006/wordml" xmlns:wps="http://schemas.microsoft.com/office/word/2010/wordprocessingShape" mc:Ignorable="w14 w15 w16se w16cid w16 w16cex wp14">
+  <w:sdt>
+    <w:sdtPr>
+      <w:id w:val="1607930290"/>
+      <w:docPartObj>
+        <w:docPartGallery w:val="Page Numbers (Bottom of Page)"/>
+        <w:docPartUnique/>
+      </w:docPartObj>
+    </w:sdtPr>
+    <w:sdtEndPr>
+      <w:rPr>
+        <w:noProof/>
+      </w:rPr>
+    </w:sdtEndPr>
+    <w:sdtContent>
+      <w:p>
+        <w:pPr>
+          <w:pStyle w:val="Footer"/>
+          <w:jc w:val="right"/>
+        </w:pPr>
+        <w:r>
+          <w:fldChar w:fldCharType="begin"/>
+        </w:r>
+        <w:r>
+          <w:instrText xml:space="preserve"> PAGE   \* MERGEFORMAT </w:instrText>
+        </w:r>
+        <w:r>
+          <w:fldChar w:fldCharType="separate"/>
+        </w:r>
+        <w:r>
+          <w:rPr>
+            <w:noProof/>
+          </w:rPr>
+          <w:t>2</w:t>
+        </w:r>
+        <w:r>
+          <w:rPr>
+            <w:noProof/>
+          </w:rPr>
+          <w:fldChar w:fldCharType="end"/>
+        </w:r>
+      </w:p>
+    </w:sdtContent>
+  </w:sdt>
+  <w:p>
+    <w:pPr>
+      <w:pStyle w:val="Footer"/>
+    </w:pPr>
+  </w:p>
+</w:ftr>
+</file>
+
+<file path=word/footer2.xml><?xml version="1.0" encoding="utf-8"?>
 <w:ftr xmlns:wpc="http://schemas.microsoft.com/office/word/2010/wordprocessingCanvas" xmlns:cx="http://schemas.microsoft.com/office/drawing/2014/chartex" xmlns:cx1="http://schemas.microsoft.com/office/drawing/2015/9/8/chartex" xmlns:cx2="http://schemas.microsoft.com/office/drawing/2015/10/21/chartex" xmlns:cx3="http://schemas.microsoft.com/office/drawing/2016/5/9/chartex" xmlns:cx4="http://schemas.microsoft.com/office/drawing/2016/5/10/chartex" xmlns:cx5="http://schemas.microsoft.com/office/drawing/2016/5/11/chartex" xmlns:cx6="http://schemas.microsoft.com/office/drawing/2016/5/12/chartex" xmlns:cx7="http://schemas.microsoft.com/office/drawing/2016/5/13/chartex" xmlns:cx8="http://schemas.microsoft.com/office/drawing/2016/5/14/chartex" xmlns:mc="http://schemas.openxmlformats.org/markup-compatibility/2006" xmlns:aink="http://schemas.microsoft.com/office/drawing/2016/ink" xmlns:am3d="http://schemas.microsoft.com/office/drawing/2017/model3d" xmlns:o="urn:schemas-microsoft-com:office:office" xmlns:r="http://schemas.openxmlformats.org/officeDocument/2006/relationships" xmlns:m="http://schemas.openxmlformats.org/officeDocument/2006/math" xmlns:v="urn:schemas-microsoft-com:vml" xmlns:wp14="http://schemas.microsoft.com/office/word/2010/wordprocessingDrawing" xmlns:wp="http://schemas.openxmlformats.org/drawingml/2006/wordprocessingDrawing" xmlns:w10="urn:schemas-microsoft-com:office:word" xmlns:w="http://schemas.openxmlformats.org/wordprocessingml/2006/main" xmlns:w14="http://schemas.microsoft.com/office/word/2010/wordml" xmlns:w15="http://schemas.microsoft.com/office/word/2012/wordml" xmlns:w16cex="http://schemas.microsoft.com/office/word/2018/wordml/cex" xmlns:w16cid="http://schemas.microsoft.com/office/word/2016/wordml/cid" xmlns:w16="http://schemas.microsoft.com/office/word/2018/wordml" xmlns:w16se="http://schemas.microsoft.com/office/word/2015/wordml/symex" xmlns:wpg="http://schemas.microsoft.com/office/word/2010/wordprocessingGroup" xmlns:wpi="http://schemas.microsoft.com/office/word/2010/wordprocessingInk" xmlns:wne="http://schemas.microsoft.com/office/word/2006/wordml" xmlns:wps="http://schemas.microsoft.com/office/word/2010/wordprocessingShape" mc:Ignorable="w14 w15 w16se w16cid w16 w16cex wp14">
   <w:sdt>
     <w:sdtPr>
@@ -1687,7 +2371,7 @@
 </w:ftr>
 </file>
 
-<file path=word/footer2.xml><?xml version="1.0" encoding="utf-8"?>
+<file path=word/footer3.xml><?xml version="1.0" encoding="utf-8"?>
 <w:ftr xmlns:wpc="http://schemas.microsoft.com/office/word/2010/wordprocessingCanvas" xmlns:cx="http://schemas.microsoft.com/office/drawing/2014/chartex" xmlns:cx1="http://schemas.microsoft.com/office/drawing/2015/9/8/chartex" xmlns:cx2="http://schemas.microsoft.com/office/drawing/2015/10/21/chartex" xmlns:cx3="http://schemas.microsoft.com/office/drawing/2016/5/9/chartex" xmlns:cx4="http://schemas.microsoft.com/office/drawing/2016/5/10/chartex" xmlns:cx5="http://schemas.microsoft.com/office/drawing/2016/5/11/chartex" xmlns:cx6="http://schemas.microsoft.com/office/drawing/2016/5/12/chartex" xmlns:cx7="http://schemas.microsoft.com/office/drawing/2016/5/13/chartex" xmlns:cx8="http://schemas.microsoft.com/office/drawing/2016/5/14/chartex" xmlns:mc="http://schemas.openxmlformats.org/markup-compatibility/2006" xmlns:aink="http://schemas.microsoft.com/office/drawing/2016/ink" xmlns:am3d="http://schemas.microsoft.com/office/drawing/2017/model3d" xmlns:o="urn:schemas-microsoft-com:office:office" xmlns:r="http://schemas.openxmlformats.org/officeDocument/2006/relationships" xmlns:m="http://schemas.openxmlformats.org/officeDocument/2006/math" xmlns:v="urn:schemas-microsoft-com:vml" xmlns:wp14="http://schemas.microsoft.com/office/word/2010/wordprocessingDrawing" xmlns:wp="http://schemas.openxmlformats.org/drawingml/2006/wordprocessingDrawing" xmlns:w10="urn:schemas-microsoft-com:office:word" xmlns:w="http://schemas.openxmlformats.org/wordprocessingml/2006/main" xmlns:w14="http://schemas.microsoft.com/office/word/2010/wordml" xmlns:w15="http://schemas.microsoft.com/office/word/2012/wordml" xmlns:w16cex="http://schemas.microsoft.com/office/word/2018/wordml/cex" xmlns:w16cid="http://schemas.microsoft.com/office/word/2016/wordml/cid" xmlns:w16="http://schemas.microsoft.com/office/word/2018/wordml" xmlns:w16se="http://schemas.microsoft.com/office/word/2015/wordml/symex" xmlns:wpg="http://schemas.microsoft.com/office/word/2010/wordprocessingGroup" xmlns:wpi="http://schemas.microsoft.com/office/word/2010/wordprocessingInk" xmlns:wne="http://schemas.microsoft.com/office/word/2006/wordml" xmlns:wps="http://schemas.microsoft.com/office/word/2010/wordprocessingShape" mc:Ignorable="w14 w15 w16se w16cid w16 w16cex wp14">
   <w:sdt>
     <w:sdtPr>
@@ -2207,6 +2891,28 @@
       <w:szCs w:val="26"/>
     </w:rPr>
   </w:style>
+  <w:style w:type="paragraph" w:styleId="Heading3">
+    <w:name w:val="heading 3"/>
+    <w:basedOn w:val="Normal"/>
+    <w:next w:val="Normal"/>
+    <w:link w:val="Heading3Char"/>
+    <w:uiPriority w:val="9"/>
+    <w:unhideWhenUsed/>
+    <w:qFormat/>
+    <w:rsid w:val="002A68C5"/>
+    <w:pPr>
+      <w:keepNext/>
+      <w:keepLines/>
+      <w:spacing w:before="40" w:after="0"/>
+      <w:outlineLvl w:val="2"/>
+    </w:pPr>
+    <w:rPr>
+      <w:rFonts w:asciiTheme="majorHAnsi" w:eastAsiaTheme="majorEastAsia" w:hAnsiTheme="majorHAnsi" w:cstheme="majorBidi"/>
+      <w:color w:val="1F3763" w:themeColor="accent1" w:themeShade="7F"/>
+      <w:sz w:val="24"/>
+      <w:szCs w:val="24"/>
+    </w:rPr>
+  </w:style>
   <w:style w:type="character" w:default="1" w:styleId="DefaultParagraphFont">
     <w:name w:val="Default Paragraph Font"/>
     <w:uiPriority w:val="1"/>
@@ -2379,6 +3085,32 @@
     <w:link w:val="Footer"/>
     <w:uiPriority w:val="99"/>
     <w:rsid w:val="004F02B5"/>
+  </w:style>
+  <w:style w:type="character" w:customStyle="1" w:styleId="Heading3Char">
+    <w:name w:val="Heading 3 Char"/>
+    <w:basedOn w:val="DefaultParagraphFont"/>
+    <w:link w:val="Heading3"/>
+    <w:uiPriority w:val="9"/>
+    <w:rsid w:val="002A68C5"/>
+    <w:rPr>
+      <w:rFonts w:asciiTheme="majorHAnsi" w:eastAsiaTheme="majorEastAsia" w:hAnsiTheme="majorHAnsi" w:cstheme="majorBidi"/>
+      <w:color w:val="1F3763" w:themeColor="accent1" w:themeShade="7F"/>
+      <w:sz w:val="24"/>
+      <w:szCs w:val="24"/>
+    </w:rPr>
+  </w:style>
+  <w:style w:type="paragraph" w:styleId="TOC3">
+    <w:name w:val="toc 3"/>
+    <w:basedOn w:val="Normal"/>
+    <w:next w:val="Normal"/>
+    <w:autoRedefine/>
+    <w:uiPriority w:val="39"/>
+    <w:unhideWhenUsed/>
+    <w:rsid w:val="00241719"/>
+    <w:pPr>
+      <w:spacing w:after="100"/>
+      <w:ind w:left="440"/>
+    </w:pPr>
   </w:style>
 </w:styles>
 </file>

</xml_diff>

<commit_message>
Login and Register use command and gateway. Represented on Class diagram. Class diagram commands now populated. Will work on managers and gateways next.
</commit_message>
<xml_diff>
--- a/docs/AndreasLearmonth-Report.docx
+++ b/docs/AndreasLearmonth-Report.docx
@@ -785,7 +785,7 @@
           <w:r>
             <w:fldChar w:fldCharType="separate"/>
           </w:r>
-          <w:hyperlink w:anchor="_Toc58533407" w:history="1">
+          <w:hyperlink w:anchor="_Toc58584766" w:history="1">
             <w:r>
               <w:rPr>
                 <w:rStyle w:val="Hyperlink"/>
@@ -812,7 +812,7 @@
                 <w:noProof/>
                 <w:webHidden/>
               </w:rPr>
-              <w:instrText xml:space="preserve"> PAGEREF _Toc58533407 \h </w:instrText>
+              <w:instrText xml:space="preserve"> PAGEREF _Toc58584766 \h </w:instrText>
             </w:r>
             <w:r>
               <w:rPr>
@@ -855,13 +855,21 @@
               <w:lang w:eastAsia="en-GB"/>
             </w:rPr>
           </w:pPr>
-          <w:hyperlink w:anchor="_Toc58533408" w:history="1">
+          <w:hyperlink w:anchor="_Toc58584767" w:history="1">
             <w:r>
               <w:rPr>
                 <w:rStyle w:val="Hyperlink"/>
                 <w:noProof/>
               </w:rPr>
-              <w:t>Design</w:t>
+              <w:t xml:space="preserve">Design </w:t>
+            </w:r>
+            <w:r>
+              <w:rPr>
+                <w:rStyle w:val="Hyperlink"/>
+                <w:noProof/>
+                <w:highlight w:val="yellow"/>
+              </w:rPr>
+              <w:t>(include references to back up my descriptions of tools)</w:t>
             </w:r>
             <w:r>
               <w:rPr>
@@ -882,7 +890,7 @@
                 <w:noProof/>
                 <w:webHidden/>
               </w:rPr>
-              <w:instrText xml:space="preserve"> PAGEREF _Toc58533408 \h </w:instrText>
+              <w:instrText xml:space="preserve"> PAGEREF _Toc58584767 \h </w:instrText>
             </w:r>
             <w:r>
               <w:rPr>
@@ -925,7 +933,7 @@
               <w:lang w:eastAsia="en-GB"/>
             </w:rPr>
           </w:pPr>
-          <w:hyperlink w:anchor="_Toc58533409" w:history="1">
+          <w:hyperlink w:anchor="_Toc58584768" w:history="1">
             <w:r>
               <w:rPr>
                 <w:rStyle w:val="Hyperlink"/>
@@ -952,7 +960,7 @@
                 <w:noProof/>
                 <w:webHidden/>
               </w:rPr>
-              <w:instrText xml:space="preserve"> PAGEREF _Toc58533409 \h </w:instrText>
+              <w:instrText xml:space="preserve"> PAGEREF _Toc58584768 \h </w:instrText>
             </w:r>
             <w:r>
               <w:rPr>
@@ -995,13 +1003,13 @@
               <w:lang w:eastAsia="en-GB"/>
             </w:rPr>
           </w:pPr>
-          <w:hyperlink w:anchor="_Toc58533410" w:history="1">
+          <w:hyperlink w:anchor="_Toc58584769" w:history="1">
             <w:r>
               <w:rPr>
                 <w:rStyle w:val="Hyperlink"/>
                 <w:noProof/>
               </w:rPr>
-              <w:t>Design patterns</w:t>
+              <w:t>Design patterns used</w:t>
             </w:r>
             <w:r>
               <w:rPr>
@@ -1022,7 +1030,7 @@
                 <w:noProof/>
                 <w:webHidden/>
               </w:rPr>
-              <w:instrText xml:space="preserve"> PAGEREF _Toc58533410 \h </w:instrText>
+              <w:instrText xml:space="preserve"> PAGEREF _Toc58584769 \h </w:instrText>
             </w:r>
             <w:r>
               <w:rPr>
@@ -1065,7 +1073,7 @@
               <w:lang w:eastAsia="en-GB"/>
             </w:rPr>
           </w:pPr>
-          <w:hyperlink w:anchor="_Toc58533411" w:history="1">
+          <w:hyperlink w:anchor="_Toc58584770" w:history="1">
             <w:r>
               <w:rPr>
                 <w:rStyle w:val="Hyperlink"/>
@@ -1092,7 +1100,7 @@
                 <w:noProof/>
                 <w:webHidden/>
               </w:rPr>
-              <w:instrText xml:space="preserve"> PAGEREF _Toc58533411 \h </w:instrText>
+              <w:instrText xml:space="preserve"> PAGEREF _Toc58584770 \h </w:instrText>
             </w:r>
             <w:r>
               <w:rPr>
@@ -1112,7 +1120,357 @@
                 <w:noProof/>
                 <w:webHidden/>
               </w:rPr>
-              <w:t>1</w:t>
+              <w:t>2</w:t>
+            </w:r>
+            <w:r>
+              <w:rPr>
+                <w:noProof/>
+                <w:webHidden/>
+              </w:rPr>
+              <w:fldChar w:fldCharType="end"/>
+            </w:r>
+          </w:hyperlink>
+        </w:p>
+        <w:p>
+          <w:pPr>
+            <w:pStyle w:val="TOC3"/>
+            <w:tabs>
+              <w:tab w:val="right" w:leader="dot" w:pos="9016"/>
+            </w:tabs>
+            <w:rPr>
+              <w:rFonts w:eastAsiaTheme="minorEastAsia"/>
+              <w:noProof/>
+              <w:lang w:eastAsia="en-GB"/>
+            </w:rPr>
+          </w:pPr>
+          <w:hyperlink w:anchor="_Toc58584771" w:history="1">
+            <w:r>
+              <w:rPr>
+                <w:rStyle w:val="Hyperlink"/>
+                <w:noProof/>
+              </w:rPr>
+              <w:t>Session beans</w:t>
+            </w:r>
+            <w:r>
+              <w:rPr>
+                <w:noProof/>
+                <w:webHidden/>
+              </w:rPr>
+              <w:tab/>
+            </w:r>
+            <w:r>
+              <w:rPr>
+                <w:noProof/>
+                <w:webHidden/>
+              </w:rPr>
+              <w:fldChar w:fldCharType="begin"/>
+            </w:r>
+            <w:r>
+              <w:rPr>
+                <w:noProof/>
+                <w:webHidden/>
+              </w:rPr>
+              <w:instrText xml:space="preserve"> PAGEREF _Toc58584771 \h </w:instrText>
+            </w:r>
+            <w:r>
+              <w:rPr>
+                <w:noProof/>
+                <w:webHidden/>
+              </w:rPr>
+            </w:r>
+            <w:r>
+              <w:rPr>
+                <w:noProof/>
+                <w:webHidden/>
+              </w:rPr>
+              <w:fldChar w:fldCharType="separate"/>
+            </w:r>
+            <w:r>
+              <w:rPr>
+                <w:noProof/>
+                <w:webHidden/>
+              </w:rPr>
+              <w:t>2</w:t>
+            </w:r>
+            <w:r>
+              <w:rPr>
+                <w:noProof/>
+                <w:webHidden/>
+              </w:rPr>
+              <w:fldChar w:fldCharType="end"/>
+            </w:r>
+          </w:hyperlink>
+        </w:p>
+        <w:p>
+          <w:pPr>
+            <w:pStyle w:val="TOC3"/>
+            <w:tabs>
+              <w:tab w:val="right" w:leader="dot" w:pos="9016"/>
+            </w:tabs>
+            <w:rPr>
+              <w:rFonts w:eastAsiaTheme="minorEastAsia"/>
+              <w:noProof/>
+              <w:lang w:eastAsia="en-GB"/>
+            </w:rPr>
+          </w:pPr>
+          <w:hyperlink w:anchor="_Toc58584772" w:history="1">
+            <w:r>
+              <w:rPr>
+                <w:rStyle w:val="Hyperlink"/>
+                <w:noProof/>
+              </w:rPr>
+              <w:t>Java persistence API</w:t>
+            </w:r>
+            <w:r>
+              <w:rPr>
+                <w:noProof/>
+                <w:webHidden/>
+              </w:rPr>
+              <w:tab/>
+            </w:r>
+            <w:r>
+              <w:rPr>
+                <w:noProof/>
+                <w:webHidden/>
+              </w:rPr>
+              <w:fldChar w:fldCharType="begin"/>
+            </w:r>
+            <w:r>
+              <w:rPr>
+                <w:noProof/>
+                <w:webHidden/>
+              </w:rPr>
+              <w:instrText xml:space="preserve"> PAGEREF _Toc58584772 \h </w:instrText>
+            </w:r>
+            <w:r>
+              <w:rPr>
+                <w:noProof/>
+                <w:webHidden/>
+              </w:rPr>
+            </w:r>
+            <w:r>
+              <w:rPr>
+                <w:noProof/>
+                <w:webHidden/>
+              </w:rPr>
+              <w:fldChar w:fldCharType="separate"/>
+            </w:r>
+            <w:r>
+              <w:rPr>
+                <w:noProof/>
+                <w:webHidden/>
+              </w:rPr>
+              <w:t>2</w:t>
+            </w:r>
+            <w:r>
+              <w:rPr>
+                <w:noProof/>
+                <w:webHidden/>
+              </w:rPr>
+              <w:fldChar w:fldCharType="end"/>
+            </w:r>
+          </w:hyperlink>
+        </w:p>
+        <w:p>
+          <w:pPr>
+            <w:pStyle w:val="TOC3"/>
+            <w:tabs>
+              <w:tab w:val="right" w:leader="dot" w:pos="9016"/>
+            </w:tabs>
+            <w:rPr>
+              <w:rFonts w:eastAsiaTheme="minorEastAsia"/>
+              <w:noProof/>
+              <w:lang w:eastAsia="en-GB"/>
+            </w:rPr>
+          </w:pPr>
+          <w:hyperlink w:anchor="_Toc58584773" w:history="1">
+            <w:r>
+              <w:rPr>
+                <w:rStyle w:val="Hyperlink"/>
+                <w:noProof/>
+              </w:rPr>
+              <w:t>Java Messaging Service</w:t>
+            </w:r>
+            <w:r>
+              <w:rPr>
+                <w:noProof/>
+                <w:webHidden/>
+              </w:rPr>
+              <w:tab/>
+            </w:r>
+            <w:r>
+              <w:rPr>
+                <w:noProof/>
+                <w:webHidden/>
+              </w:rPr>
+              <w:fldChar w:fldCharType="begin"/>
+            </w:r>
+            <w:r>
+              <w:rPr>
+                <w:noProof/>
+                <w:webHidden/>
+              </w:rPr>
+              <w:instrText xml:space="preserve"> PAGEREF _Toc58584773 \h </w:instrText>
+            </w:r>
+            <w:r>
+              <w:rPr>
+                <w:noProof/>
+                <w:webHidden/>
+              </w:rPr>
+            </w:r>
+            <w:r>
+              <w:rPr>
+                <w:noProof/>
+                <w:webHidden/>
+              </w:rPr>
+              <w:fldChar w:fldCharType="separate"/>
+            </w:r>
+            <w:r>
+              <w:rPr>
+                <w:noProof/>
+                <w:webHidden/>
+              </w:rPr>
+              <w:t>2</w:t>
+            </w:r>
+            <w:r>
+              <w:rPr>
+                <w:noProof/>
+                <w:webHidden/>
+              </w:rPr>
+              <w:fldChar w:fldCharType="end"/>
+            </w:r>
+          </w:hyperlink>
+        </w:p>
+        <w:p>
+          <w:pPr>
+            <w:pStyle w:val="TOC3"/>
+            <w:tabs>
+              <w:tab w:val="right" w:leader="dot" w:pos="9016"/>
+            </w:tabs>
+            <w:rPr>
+              <w:rFonts w:eastAsiaTheme="minorEastAsia"/>
+              <w:noProof/>
+              <w:lang w:eastAsia="en-GB"/>
+            </w:rPr>
+          </w:pPr>
+          <w:hyperlink w:anchor="_Toc58584774" w:history="1">
+            <w:r>
+              <w:rPr>
+                <w:rStyle w:val="Hyperlink"/>
+                <w:noProof/>
+              </w:rPr>
+              <w:t>Active record?</w:t>
+            </w:r>
+            <w:r>
+              <w:rPr>
+                <w:noProof/>
+                <w:webHidden/>
+              </w:rPr>
+              <w:tab/>
+            </w:r>
+            <w:r>
+              <w:rPr>
+                <w:noProof/>
+                <w:webHidden/>
+              </w:rPr>
+              <w:fldChar w:fldCharType="begin"/>
+            </w:r>
+            <w:r>
+              <w:rPr>
+                <w:noProof/>
+                <w:webHidden/>
+              </w:rPr>
+              <w:instrText xml:space="preserve"> PAGEREF _Toc58584774 \h </w:instrText>
+            </w:r>
+            <w:r>
+              <w:rPr>
+                <w:noProof/>
+                <w:webHidden/>
+              </w:rPr>
+            </w:r>
+            <w:r>
+              <w:rPr>
+                <w:noProof/>
+                <w:webHidden/>
+              </w:rPr>
+              <w:fldChar w:fldCharType="separate"/>
+            </w:r>
+            <w:r>
+              <w:rPr>
+                <w:noProof/>
+                <w:webHidden/>
+              </w:rPr>
+              <w:t>2</w:t>
+            </w:r>
+            <w:r>
+              <w:rPr>
+                <w:noProof/>
+                <w:webHidden/>
+              </w:rPr>
+              <w:fldChar w:fldCharType="end"/>
+            </w:r>
+          </w:hyperlink>
+        </w:p>
+        <w:p>
+          <w:pPr>
+            <w:pStyle w:val="TOC3"/>
+            <w:tabs>
+              <w:tab w:val="right" w:leader="dot" w:pos="9016"/>
+            </w:tabs>
+            <w:rPr>
+              <w:rFonts w:eastAsiaTheme="minorEastAsia"/>
+              <w:noProof/>
+              <w:lang w:eastAsia="en-GB"/>
+            </w:rPr>
+          </w:pPr>
+          <w:hyperlink w:anchor="_Toc58584775" w:history="1">
+            <w:r>
+              <w:rPr>
+                <w:rStyle w:val="Hyperlink"/>
+                <w:noProof/>
+              </w:rPr>
+              <w:t>Data Mapper pattern?</w:t>
+            </w:r>
+            <w:r>
+              <w:rPr>
+                <w:noProof/>
+                <w:webHidden/>
+              </w:rPr>
+              <w:tab/>
+            </w:r>
+            <w:r>
+              <w:rPr>
+                <w:noProof/>
+                <w:webHidden/>
+              </w:rPr>
+              <w:fldChar w:fldCharType="begin"/>
+            </w:r>
+            <w:r>
+              <w:rPr>
+                <w:noProof/>
+                <w:webHidden/>
+              </w:rPr>
+              <w:instrText xml:space="preserve"> PAGEREF _Toc58584775 \h </w:instrText>
+            </w:r>
+            <w:r>
+              <w:rPr>
+                <w:noProof/>
+                <w:webHidden/>
+              </w:rPr>
+            </w:r>
+            <w:r>
+              <w:rPr>
+                <w:noProof/>
+                <w:webHidden/>
+              </w:rPr>
+              <w:fldChar w:fldCharType="separate"/>
+            </w:r>
+            <w:r>
+              <w:rPr>
+                <w:noProof/>
+                <w:webHidden/>
+              </w:rPr>
+              <w:t>2</w:t>
             </w:r>
             <w:r>
               <w:rPr>
@@ -1135,7 +1493,7 @@
               <w:lang w:eastAsia="en-GB"/>
             </w:rPr>
           </w:pPr>
-          <w:hyperlink w:anchor="_Toc58533412" w:history="1">
+          <w:hyperlink w:anchor="_Toc58584776" w:history="1">
             <w:r>
               <w:rPr>
                 <w:rStyle w:val="Hyperlink"/>
@@ -1162,7 +1520,7 @@
                 <w:noProof/>
                 <w:webHidden/>
               </w:rPr>
-              <w:instrText xml:space="preserve"> PAGEREF _Toc58533412 \h </w:instrText>
+              <w:instrText xml:space="preserve"> PAGEREF _Toc58584776 \h </w:instrText>
             </w:r>
             <w:r>
               <w:rPr>
@@ -1182,7 +1540,7 @@
                 <w:noProof/>
                 <w:webHidden/>
               </w:rPr>
-              <w:t>1</w:t>
+              <w:t>2</w:t>
             </w:r>
             <w:r>
               <w:rPr>
@@ -1205,7 +1563,7 @@
               <w:lang w:eastAsia="en-GB"/>
             </w:rPr>
           </w:pPr>
-          <w:hyperlink w:anchor="_Toc58533413" w:history="1">
+          <w:hyperlink w:anchor="_Toc58584777" w:history="1">
             <w:r>
               <w:rPr>
                 <w:rStyle w:val="Hyperlink"/>
@@ -1232,7 +1590,7 @@
                 <w:noProof/>
                 <w:webHidden/>
               </w:rPr>
-              <w:instrText xml:space="preserve"> PAGEREF _Toc58533413 \h </w:instrText>
+              <w:instrText xml:space="preserve"> PAGEREF _Toc58584777 \h </w:instrText>
             </w:r>
             <w:r>
               <w:rPr>
@@ -1275,7 +1633,7 @@
               <w:lang w:eastAsia="en-GB"/>
             </w:rPr>
           </w:pPr>
-          <w:hyperlink w:anchor="_Toc58533414" w:history="1">
+          <w:hyperlink w:anchor="_Toc58584778" w:history="1">
             <w:r>
               <w:rPr>
                 <w:rStyle w:val="Hyperlink"/>
@@ -1302,7 +1660,7 @@
                 <w:noProof/>
                 <w:webHidden/>
               </w:rPr>
-              <w:instrText xml:space="preserve"> PAGEREF _Toc58533414 \h </w:instrText>
+              <w:instrText xml:space="preserve"> PAGEREF _Toc58584778 \h </w:instrText>
             </w:r>
             <w:r>
               <w:rPr>
@@ -1345,7 +1703,7 @@
               <w:lang w:eastAsia="en-GB"/>
             </w:rPr>
           </w:pPr>
-          <w:hyperlink w:anchor="_Toc58533415" w:history="1">
+          <w:hyperlink w:anchor="_Toc58584779" w:history="1">
             <w:r>
               <w:rPr>
                 <w:rStyle w:val="Hyperlink"/>
@@ -1372,7 +1730,7 @@
                 <w:noProof/>
                 <w:webHidden/>
               </w:rPr>
-              <w:instrText xml:space="preserve"> PAGEREF _Toc58533415 \h </w:instrText>
+              <w:instrText xml:space="preserve"> PAGEREF _Toc58584779 \h </w:instrText>
             </w:r>
             <w:r>
               <w:rPr>
@@ -1392,7 +1750,7 @@
                 <w:noProof/>
                 <w:webHidden/>
               </w:rPr>
-              <w:t>2</w:t>
+              <w:t>3</w:t>
             </w:r>
             <w:r>
               <w:rPr>
@@ -1415,7 +1773,7 @@
               <w:lang w:eastAsia="en-GB"/>
             </w:rPr>
           </w:pPr>
-          <w:hyperlink w:anchor="_Toc58533416" w:history="1">
+          <w:hyperlink w:anchor="_Toc58584780" w:history="1">
             <w:r>
               <w:rPr>
                 <w:rStyle w:val="Hyperlink"/>
@@ -1442,7 +1800,7 @@
                 <w:noProof/>
                 <w:webHidden/>
               </w:rPr>
-              <w:instrText xml:space="preserve"> PAGEREF _Toc58533416 \h </w:instrText>
+              <w:instrText xml:space="preserve"> PAGEREF _Toc58584780 \h </w:instrText>
             </w:r>
             <w:r>
               <w:rPr>
@@ -1462,7 +1820,7 @@
                 <w:noProof/>
                 <w:webHidden/>
               </w:rPr>
-              <w:t>2</w:t>
+              <w:t>3</w:t>
             </w:r>
             <w:r>
               <w:rPr>
@@ -1485,7 +1843,7 @@
               <w:lang w:eastAsia="en-GB"/>
             </w:rPr>
           </w:pPr>
-          <w:hyperlink w:anchor="_Toc58533417" w:history="1">
+          <w:hyperlink w:anchor="_Toc58584781" w:history="1">
             <w:r>
               <w:rPr>
                 <w:rStyle w:val="Hyperlink"/>
@@ -1512,7 +1870,7 @@
                 <w:noProof/>
                 <w:webHidden/>
               </w:rPr>
-              <w:instrText xml:space="preserve"> PAGEREF _Toc58533417 \h </w:instrText>
+              <w:instrText xml:space="preserve"> PAGEREF _Toc58584781 \h </w:instrText>
             </w:r>
             <w:r>
               <w:rPr>
@@ -1532,7 +1890,7 @@
                 <w:noProof/>
                 <w:webHidden/>
               </w:rPr>
-              <w:t>2</w:t>
+              <w:t>3</w:t>
             </w:r>
             <w:r>
               <w:rPr>
@@ -1555,7 +1913,7 @@
               <w:lang w:eastAsia="en-GB"/>
             </w:rPr>
           </w:pPr>
-          <w:hyperlink w:anchor="_Toc58533418" w:history="1">
+          <w:hyperlink w:anchor="_Toc58584782" w:history="1">
             <w:r>
               <w:rPr>
                 <w:rStyle w:val="Hyperlink"/>
@@ -1582,7 +1940,7 @@
                 <w:noProof/>
                 <w:webHidden/>
               </w:rPr>
-              <w:instrText xml:space="preserve"> PAGEREF _Toc58533418 \h </w:instrText>
+              <w:instrText xml:space="preserve"> PAGEREF _Toc58584782 \h </w:instrText>
             </w:r>
             <w:r>
               <w:rPr>
@@ -1602,7 +1960,7 @@
                 <w:noProof/>
                 <w:webHidden/>
               </w:rPr>
-              <w:t>2</w:t>
+              <w:t>3</w:t>
             </w:r>
             <w:r>
               <w:rPr>
@@ -1625,7 +1983,7 @@
               <w:lang w:eastAsia="en-GB"/>
             </w:rPr>
           </w:pPr>
-          <w:hyperlink w:anchor="_Toc58533419" w:history="1">
+          <w:hyperlink w:anchor="_Toc58584783" w:history="1">
             <w:r>
               <w:rPr>
                 <w:rStyle w:val="Hyperlink"/>
@@ -1652,7 +2010,7 @@
                 <w:noProof/>
                 <w:webHidden/>
               </w:rPr>
-              <w:instrText xml:space="preserve"> PAGEREF _Toc58533419 \h </w:instrText>
+              <w:instrText xml:space="preserve"> PAGEREF _Toc58584783 \h </w:instrText>
             </w:r>
             <w:r>
               <w:rPr>
@@ -1672,7 +2030,7 @@
                 <w:noProof/>
                 <w:webHidden/>
               </w:rPr>
-              <w:t>2</w:t>
+              <w:t>3</w:t>
             </w:r>
             <w:r>
               <w:rPr>
@@ -1696,12 +2054,6 @@
       </w:sdtContent>
     </w:sdt>
     <w:p/>
-    <w:p/>
-    <w:p>
-      <w:r>
-        <w:t>Write a report</w:t>
-      </w:r>
-    </w:p>
     <w:p>
       <w:r>
         <w:t>Write a report (</w:t>
@@ -1731,7 +2083,6 @@
         <w:t>• the results of testing, making recommendations for further development.</w:t>
       </w:r>
     </w:p>
-    <w:p/>
     <w:p/>
     <w:p>
       <w:r>
@@ -1780,7 +2131,7 @@
       <w:pPr>
         <w:pStyle w:val="Heading1"/>
       </w:pPr>
-      <w:bookmarkStart w:id="0" w:name="_Toc58533407"/>
+      <w:bookmarkStart w:id="0" w:name="_Toc58584766"/>
       <w:r>
         <w:lastRenderedPageBreak/>
         <w:t>Introduction</w:t>
@@ -1861,9 +2212,42 @@
       <w:pPr>
         <w:pStyle w:val="Heading1"/>
       </w:pPr>
-      <w:bookmarkStart w:id="1" w:name="_Toc58533408"/>
+      <w:bookmarkStart w:id="1" w:name="_Toc58584767"/>
       <w:r>
         <w:t>Design</w:t>
+      </w:r>
+      <w:r>
+        <w:t xml:space="preserve"> </w:t>
+      </w:r>
+      <w:r>
+        <w:rPr>
+          <w:highlight w:val="yellow"/>
+        </w:rPr>
+        <w:t>(</w:t>
+      </w:r>
+      <w:r>
+        <w:rPr>
+          <w:highlight w:val="yellow"/>
+        </w:rPr>
+        <w:t>inc</w:t>
+      </w:r>
+      <w:r>
+        <w:rPr>
+          <w:highlight w:val="yellow"/>
+        </w:rPr>
+        <w:t>lude</w:t>
+      </w:r>
+      <w:r>
+        <w:rPr>
+          <w:highlight w:val="yellow"/>
+        </w:rPr>
+        <w:t xml:space="preserve"> references to back up my descriptions of tools</w:t>
+      </w:r>
+      <w:r>
+        <w:rPr>
+          <w:highlight w:val="yellow"/>
+        </w:rPr>
+        <w:t>)</w:t>
       </w:r>
       <w:bookmarkEnd w:id="1"/>
     </w:p>
@@ -1871,7 +2255,7 @@
       <w:pPr>
         <w:pStyle w:val="Heading2"/>
       </w:pPr>
-      <w:bookmarkStart w:id="2" w:name="_Toc58533409"/>
+      <w:bookmarkStart w:id="2" w:name="_Toc58584768"/>
       <w:r>
         <w:t>Choices made</w:t>
       </w:r>
@@ -1899,18 +2283,158 @@
         <w:t>Db is complex but manageable and highly scalable allowing future additions to complement the overall system without negatively impacting the existing areas.</w:t>
       </w:r>
     </w:p>
+    <w:p/>
+    <w:p>
+      <w:r>
+        <w:rPr>
+          <w:b/>
+          <w:bCs/>
+        </w:rPr>
+        <w:t>Model View Controller (MVC)</w:t>
+      </w:r>
+      <w:r>
+        <w:t xml:space="preserve"> </w:t>
+      </w:r>
+    </w:p>
+    <w:p>
+      <w:r>
+        <w:rPr>
+          <w:u w:val="single"/>
+        </w:rPr>
+        <w:t>View</w:t>
+      </w:r>
+      <w:r>
+        <w:t xml:space="preserve"> is the web tier with </w:t>
+      </w:r>
+      <w:proofErr w:type="spellStart"/>
+      <w:r>
+        <w:t>xhtml</w:t>
+      </w:r>
+      <w:proofErr w:type="spellEnd"/>
+      <w:r>
+        <w:t xml:space="preserve"> files and templates including CSS and other visual components.</w:t>
+      </w:r>
+    </w:p>
+    <w:p>
+      <w:pPr>
+        <w:rPr>
+          <w:u w:val="single"/>
+        </w:rPr>
+      </w:pPr>
+      <w:r>
+        <w:rPr>
+          <w:u w:val="single"/>
+        </w:rPr>
+        <w:t>Model</w:t>
+      </w:r>
+      <w:r>
+        <w:t xml:space="preserve"> </w:t>
+      </w:r>
+      <w:r>
+        <w:t>contains</w:t>
+      </w:r>
+      <w:r>
+        <w:t xml:space="preserve"> the business logic to ensure business level rules are enforced within the application along with being responsible for communicating with and manipulating the database(s) attached to the system.</w:t>
+      </w:r>
+    </w:p>
+    <w:p>
+      <w:r>
+        <w:rPr>
+          <w:u w:val="single"/>
+        </w:rPr>
+        <w:t>Controller</w:t>
+      </w:r>
+      <w:r>
+        <w:t xml:space="preserve"> is handles by Java Server Faces in this case where the action requested by the client will be handled</w:t>
+      </w:r>
+      <w:r>
+        <w:t xml:space="preserve"> automatically, processing the model </w:t>
+      </w:r>
+      <w:proofErr w:type="gramStart"/>
+      <w:r>
+        <w:t>actions</w:t>
+      </w:r>
+      <w:proofErr w:type="gramEnd"/>
+      <w:r>
+        <w:t xml:space="preserve"> and redirecting the user to the specified view without developer interaction. </w:t>
+      </w:r>
+      <w:r>
+        <w:rPr>
+          <w:highlight w:val="yellow"/>
+        </w:rPr>
+        <w:t>(Talk about why the front controller isn’t/</w:t>
+      </w:r>
+      <w:proofErr w:type="spellStart"/>
+      <w:proofErr w:type="gramStart"/>
+      <w:r>
+        <w:rPr>
+          <w:highlight w:val="yellow"/>
+        </w:rPr>
+        <w:t>cant</w:t>
+      </w:r>
+      <w:proofErr w:type="spellEnd"/>
+      <w:proofErr w:type="gramEnd"/>
+      <w:r>
+        <w:rPr>
+          <w:highlight w:val="yellow"/>
+        </w:rPr>
+        <w:t xml:space="preserve"> be used in this application here)</w:t>
+      </w:r>
+    </w:p>
+    <w:p/>
     <w:p>
       <w:pPr>
         <w:pStyle w:val="Heading3"/>
       </w:pPr>
-      <w:bookmarkStart w:id="3" w:name="_Toc58533410"/>
+      <w:r>
+        <w:t>Filter</w:t>
+      </w:r>
+      <w:r>
+        <w:t xml:space="preserve"> to handle user logins</w:t>
+      </w:r>
+      <w:r>
+        <w:t xml:space="preserve"> </w:t>
+      </w:r>
+    </w:p>
+    <w:p>
+      <w:r>
+        <w:t>Providing a white list of resources that can be accessed by users that do not</w:t>
+      </w:r>
+      <w:r>
+        <w:t xml:space="preserve"> satisfy the logged in requirement, including the logo, CSS files, the </w:t>
+      </w:r>
+      <w:proofErr w:type="spellStart"/>
+      <w:r>
+        <w:t>xhtml</w:t>
+      </w:r>
+      <w:proofErr w:type="spellEnd"/>
+      <w:r>
+        <w:t xml:space="preserve"> pages and templates but to leave the remaining, un-specified files as restricted to keep unauthorised users outside of the system.</w:t>
+      </w:r>
+    </w:p>
+    <w:p/>
+    <w:p>
+      <w:pPr>
+        <w:pStyle w:val="Heading3"/>
+      </w:pPr>
+      <w:r>
+        <w:t>Validator message and messages for data entry forms</w:t>
+      </w:r>
+    </w:p>
+    <w:p/>
+    <w:p/>
+    <w:p>
+      <w:pPr>
+        <w:pStyle w:val="Heading3"/>
+      </w:pPr>
+      <w:bookmarkStart w:id="3" w:name="_Toc58584769"/>
       <w:r>
         <w:t>Design patterns</w:t>
       </w:r>
+      <w:r>
+        <w:t xml:space="preserve"> used</w:t>
+      </w:r>
       <w:bookmarkEnd w:id="3"/>
-      <w:r>
-        <w:t xml:space="preserve"> used</w:t>
-      </w:r>
     </w:p>
     <w:p>
       <w:r>
@@ -1919,36 +2443,145 @@
     </w:p>
     <w:p>
       <w:r>
-        <w:t>DTO pattern – data transfer object</w:t>
-      </w:r>
-    </w:p>
-    <w:p>
-      <w:r>
-        <w:t xml:space="preserve">Table gateway pattern – </w:t>
-      </w:r>
-    </w:p>
-    <w:p>
-      <w:r>
-        <w:t xml:space="preserve">Command pattern – </w:t>
-      </w:r>
-    </w:p>
-    <w:p>
-      <w:r>
-        <w:t xml:space="preserve">Factory </w:t>
-      </w:r>
-      <w:r>
-        <w:t xml:space="preserve">pattern </w:t>
-      </w:r>
-      <w:r>
-        <w:t xml:space="preserve">– </w:t>
-      </w:r>
-    </w:p>
-    <w:p>
-      <w:r>
+        <w:rPr>
+          <w:b/>
+          <w:bCs/>
+        </w:rPr>
+        <w:t>DTO pattern</w:t>
+      </w:r>
+      <w:r>
+        <w:rPr>
+          <w:b/>
+          <w:bCs/>
+        </w:rPr>
+        <w:t>,</w:t>
+      </w:r>
+      <w:r>
+        <w:rPr>
+          <w:b/>
+          <w:bCs/>
+        </w:rPr>
+        <w:t xml:space="preserve"> data transfer object</w:t>
+      </w:r>
+      <w:r>
+        <w:t xml:space="preserve"> – This object handles the transfer of data for this specific object type within the system and enforces its validity of data and completeness.</w:t>
+      </w:r>
+    </w:p>
+    <w:p>
+      <w:r>
+        <w:rPr>
+          <w:b/>
+          <w:bCs/>
+        </w:rPr>
+        <w:lastRenderedPageBreak/>
+        <w:t>Table</w:t>
+      </w:r>
+      <w:r>
+        <w:rPr>
+          <w:b/>
+          <w:bCs/>
+        </w:rPr>
+        <w:t>/view</w:t>
+      </w:r>
+      <w:r>
+        <w:rPr>
+          <w:b/>
+          <w:bCs/>
+        </w:rPr>
+        <w:t xml:space="preserve"> </w:t>
+      </w:r>
+      <w:r>
+        <w:rPr>
+          <w:b/>
+          <w:bCs/>
+        </w:rPr>
+        <w:t xml:space="preserve">data </w:t>
+      </w:r>
+      <w:r>
+        <w:rPr>
+          <w:b/>
+          <w:bCs/>
+        </w:rPr>
+        <w:t>gateway pattern</w:t>
+      </w:r>
+      <w:r>
+        <w:t xml:space="preserve"> – </w:t>
+      </w:r>
+      <w:r>
+        <w:t>acts as an interface between the application and the database through use of CRUD methods and usually a series of additional find methods specific to the application.</w:t>
+      </w:r>
+      <w:r>
+        <w:t xml:space="preserve"> </w:t>
+      </w:r>
+      <w:r>
+        <w:t>Typically,</w:t>
+      </w:r>
+      <w:r>
+        <w:t xml:space="preserve"> one table data gateway class exists per table or one view gateway class per one or more tables in the database and all SQL for the application </w:t>
+      </w:r>
+      <w:r>
+        <w:t>should</w:t>
+      </w:r>
+      <w:r>
+        <w:t xml:space="preserve"> reside in these classes.</w:t>
+      </w:r>
+    </w:p>
+    <w:p>
+      <w:r>
+        <w:rPr>
+          <w:b/>
+          <w:bCs/>
+        </w:rPr>
+        <w:t>Factory pattern</w:t>
+      </w:r>
+      <w:r>
+        <w:t xml:space="preserve"> –</w:t>
+      </w:r>
+      <w:r>
+        <w:t xml:space="preserve"> </w:t>
+      </w:r>
+      <w:r>
+        <w:rPr>
+          <w:highlight w:val="yellow"/>
+        </w:rPr>
+        <w:t>what is command factory?</w:t>
+      </w:r>
+      <w:r>
+        <w:t xml:space="preserve"> Although its possible to use a single command factory for the entire application, the commands have been split into one factory per user type to allow greater readability and scalability for future development to remove irrelevant commands from the list being worked on, further reducing the chance of breakages elsewhere in the system.</w:t>
+      </w:r>
+    </w:p>
+    <w:p>
+      <w:r>
+        <w:rPr>
+          <w:b/>
+          <w:bCs/>
+        </w:rPr>
+        <w:t>Command pattern</w:t>
+      </w:r>
+      <w:r>
+        <w:t xml:space="preserve"> –</w:t>
+      </w:r>
+      <w:r>
+        <w:t xml:space="preserve"> Developers can append to the command factory to insert new functionality into the system without affecting other, pre-existing features, keeping the system modular and highly scalable.</w:t>
+      </w:r>
+    </w:p>
+    <w:p>
+      <w:r>
+        <w:rPr>
+          <w:b/>
+          <w:bCs/>
+        </w:rPr>
         <w:t xml:space="preserve">Façade </w:t>
       </w:r>
       <w:r>
-        <w:t xml:space="preserve">pattern </w:t>
+        <w:rPr>
+          <w:b/>
+          <w:bCs/>
+        </w:rPr>
+        <w:t>pattern</w:t>
+      </w:r>
+      <w:r>
+        <w:t xml:space="preserve"> </w:t>
       </w:r>
       <w:r>
         <w:t xml:space="preserve">– </w:t>
@@ -1959,7 +2592,7 @@
       <w:pPr>
         <w:pStyle w:val="Heading2"/>
       </w:pPr>
-      <w:bookmarkStart w:id="4" w:name="_Toc58533411"/>
+      <w:bookmarkStart w:id="4" w:name="_Toc58584770"/>
       <w:r>
         <w:t>Alternative design strategies</w:t>
       </w:r>
@@ -1969,6 +2602,72 @@
       <w:r>
         <w:t>Describe alternative methods available that could have been used in this project, including their pros and cons.</w:t>
       </w:r>
+    </w:p>
+    <w:p/>
+    <w:p>
+      <w:pPr>
+        <w:pStyle w:val="Heading3"/>
+      </w:pPr>
+      <w:bookmarkStart w:id="5" w:name="_Toc58584771"/>
+      <w:r>
+        <w:t>Session beans</w:t>
+      </w:r>
+      <w:bookmarkEnd w:id="5"/>
+      <w:r>
+        <w:t xml:space="preserve"> (enterprise java beans (EJB) here</w:t>
+      </w:r>
+      <w:proofErr w:type="gramStart"/>
+      <w:r>
+        <w:t>? )</w:t>
+      </w:r>
+      <w:proofErr w:type="gramEnd"/>
+    </w:p>
+    <w:p/>
+    <w:p>
+      <w:pPr>
+        <w:pStyle w:val="Heading3"/>
+      </w:pPr>
+      <w:bookmarkStart w:id="6" w:name="_Toc58584772"/>
+      <w:r>
+        <w:t>Java persistence API</w:t>
+      </w:r>
+      <w:bookmarkEnd w:id="6"/>
+    </w:p>
+    <w:p/>
+    <w:p>
+      <w:pPr>
+        <w:pStyle w:val="Heading3"/>
+      </w:pPr>
+      <w:bookmarkStart w:id="7" w:name="_Toc58584773"/>
+      <w:r>
+        <w:t>Java Messaging Service</w:t>
+      </w:r>
+      <w:bookmarkEnd w:id="7"/>
+    </w:p>
+    <w:p/>
+    <w:p>
+      <w:pPr>
+        <w:pStyle w:val="Heading3"/>
+      </w:pPr>
+      <w:bookmarkStart w:id="8" w:name="_Toc58584774"/>
+      <w:r>
+        <w:t>Active record?</w:t>
+      </w:r>
+      <w:bookmarkEnd w:id="8"/>
+      <w:r>
+        <w:t xml:space="preserve"> </w:t>
+      </w:r>
+    </w:p>
+    <w:p/>
+    <w:p>
+      <w:pPr>
+        <w:pStyle w:val="Heading3"/>
+      </w:pPr>
+      <w:bookmarkStart w:id="9" w:name="_Toc58584775"/>
+      <w:r>
+        <w:t>Data Mapper pattern?</w:t>
+      </w:r>
+      <w:bookmarkEnd w:id="9"/>
     </w:p>
     <w:p/>
     <w:p/>
@@ -1976,11 +2675,11 @@
       <w:pPr>
         <w:pStyle w:val="Heading1"/>
       </w:pPr>
-      <w:bookmarkStart w:id="5" w:name="_Toc58533412"/>
+      <w:bookmarkStart w:id="10" w:name="_Toc58584776"/>
       <w:r>
         <w:t>Build</w:t>
       </w:r>
-      <w:bookmarkEnd w:id="5"/>
+      <w:bookmarkEnd w:id="10"/>
     </w:p>
     <w:p>
       <w:r>
@@ -2002,13 +2701,11 @@
     <w:p/>
     <w:p/>
     <w:p/>
-    <w:p/>
-    <w:p/>
     <w:p>
       <w:pPr>
         <w:pStyle w:val="Heading1"/>
       </w:pPr>
-      <w:bookmarkStart w:id="6" w:name="_Toc58533413"/>
+      <w:bookmarkStart w:id="11" w:name="_Toc58584777"/>
       <w:r>
         <w:lastRenderedPageBreak/>
         <w:t xml:space="preserve">Testing &amp; </w:t>
@@ -2016,7 +2713,7 @@
       <w:r>
         <w:t>Results</w:t>
       </w:r>
-      <w:bookmarkEnd w:id="6"/>
+      <w:bookmarkEnd w:id="11"/>
     </w:p>
     <w:p>
       <w:r>
@@ -2048,47 +2745,54 @@
         <w:t>Using black box testing with known inputs, do we get the expected output(s)?</w:t>
       </w:r>
     </w:p>
+    <w:p/>
     <w:p/>
     <w:p>
       <w:pPr>
         <w:pStyle w:val="Heading2"/>
       </w:pPr>
-      <w:bookmarkStart w:id="7" w:name="_Toc58533414"/>
+      <w:bookmarkStart w:id="12" w:name="_Toc58584778"/>
       <w:r>
         <w:t>JUnit tests</w:t>
       </w:r>
-      <w:bookmarkEnd w:id="7"/>
-    </w:p>
-    <w:p>
+      <w:bookmarkEnd w:id="12"/>
+    </w:p>
+    <w:p>
+      <w:r>
+        <w:t xml:space="preserve">Automated testing should be used wherever possible and from as early in the project as is feasible, finding problems earlier is always easier and cheaper to correct than to find problems later in development. </w:t>
+      </w:r>
       <w:r>
         <w:t>Benefits of automated testing, how did I use this, why did I use this, alternative(s) to this are manual testing and… pros/cons</w:t>
       </w:r>
     </w:p>
+    <w:p/>
+    <w:p/>
     <w:p>
       <w:pPr>
         <w:pStyle w:val="Heading2"/>
       </w:pPr>
-      <w:bookmarkStart w:id="8" w:name="_Toc58533415"/>
+      <w:bookmarkStart w:id="13" w:name="_Toc58584779"/>
       <w:r>
         <w:t>Integration tests</w:t>
       </w:r>
-      <w:bookmarkEnd w:id="8"/>
+      <w:bookmarkEnd w:id="13"/>
     </w:p>
     <w:p>
       <w:r>
         <w:t>With my use cases</w:t>
       </w:r>
     </w:p>
+    <w:p/>
     <w:p/>
     <w:p>
       <w:pPr>
         <w:pStyle w:val="Heading1"/>
       </w:pPr>
-      <w:bookmarkStart w:id="9" w:name="_Toc58533416"/>
+      <w:bookmarkStart w:id="14" w:name="_Toc58584780"/>
       <w:r>
         <w:t>Future development opportunities</w:t>
       </w:r>
-      <w:bookmarkEnd w:id="9"/>
+      <w:bookmarkEnd w:id="14"/>
     </w:p>
     <w:p>
       <w:r>
@@ -2097,19 +2801,55 @@
     </w:p>
     <w:p>
       <w:r>
+        <w:t>Make use of session beans + java persistence API</w:t>
+      </w:r>
+      <w:r>
+        <w:t>, why??</w:t>
+      </w:r>
+    </w:p>
+    <w:p>
+      <w:r>
+        <w:t xml:space="preserve">Consider developing a native front end to replace the </w:t>
+      </w:r>
+      <w:proofErr w:type="gramStart"/>
+      <w:r>
+        <w:t>web based</w:t>
+      </w:r>
+      <w:proofErr w:type="gramEnd"/>
+      <w:r>
+        <w:t xml:space="preserve"> faces front end</w:t>
+      </w:r>
+      <w:r>
+        <w:t>, why??</w:t>
+      </w:r>
+    </w:p>
+    <w:p>
+      <w:r>
         <w:t>Any features that can be optimised/re-designed to provide more functionality or be better performance/more scalable or reliable?</w:t>
       </w:r>
     </w:p>
-    <w:p/>
+    <w:p>
+      <w:r>
+        <w:t xml:space="preserve">Enhanced testing should be investigated using tools including </w:t>
+      </w:r>
+      <w:proofErr w:type="spellStart"/>
+      <w:r>
+        <w:t>JSFUnit</w:t>
+      </w:r>
+      <w:proofErr w:type="spellEnd"/>
+      <w:r>
+        <w:t xml:space="preserve"> or Mockito which will allow automated testing of classes which have injections by processing the files as if they are mocks of the real object instead of its literal representation within the system. This will allow more coverage of the entire system, increasing confidence that it functions correctly when initially releasing or applying updates.</w:t>
+      </w:r>
+    </w:p>
     <w:p>
       <w:pPr>
         <w:pStyle w:val="Heading1"/>
       </w:pPr>
-      <w:bookmarkStart w:id="10" w:name="_Toc58533417"/>
+      <w:bookmarkStart w:id="15" w:name="_Toc58584781"/>
       <w:r>
         <w:t>Conclusion</w:t>
       </w:r>
-      <w:bookmarkEnd w:id="10"/>
+      <w:bookmarkEnd w:id="15"/>
     </w:p>
     <w:p>
       <w:r>
@@ -2144,6 +2884,7 @@
     </w:p>
     <w:p>
       <w:r>
+        <w:lastRenderedPageBreak/>
         <w:t xml:space="preserve">What could be improved or done differently if this project </w:t>
       </w:r>
       <w:r>
@@ -2158,47 +2899,62 @@
       <w:pPr>
         <w:pStyle w:val="Heading1"/>
       </w:pPr>
-      <w:bookmarkStart w:id="11" w:name="_Toc58533418"/>
+      <w:bookmarkStart w:id="16" w:name="_Toc58584782"/>
       <w:r>
         <w:t>Appendices</w:t>
       </w:r>
-      <w:bookmarkEnd w:id="11"/>
-    </w:p>
-    <w:p>
-      <w:fldSimple w:instr=" TOC \h \z \c &quot;Figure&quot; ">
-        <w:r>
-          <w:rPr>
-            <w:b/>
-            <w:bCs/>
-            <w:noProof/>
-            <w:lang w:val="en-US"/>
-          </w:rPr>
-          <w:t>No table of figures entries found.</w:t>
-        </w:r>
-      </w:fldSimple>
+      <w:bookmarkEnd w:id="16"/>
+    </w:p>
+    <w:p>
+      <w:r>
+        <w:fldChar w:fldCharType="begin"/>
+      </w:r>
+      <w:r>
+        <w:instrText xml:space="preserve"> TOC \h \z \c "Figure" </w:instrText>
+      </w:r>
+      <w:r>
+        <w:fldChar w:fldCharType="separate"/>
+      </w:r>
+      <w:r>
+        <w:rPr>
+          <w:b/>
+          <w:bCs/>
+          <w:noProof/>
+          <w:lang w:val="en-US"/>
+        </w:rPr>
+        <w:t>No table of figures entries found.</w:t>
+      </w:r>
+      <w:r>
+        <w:rPr>
+          <w:b/>
+          <w:bCs/>
+          <w:noProof/>
+          <w:lang w:val="en-US"/>
+        </w:rPr>
+        <w:fldChar w:fldCharType="end"/>
+      </w:r>
     </w:p>
     <w:p>
       <w:pPr>
         <w:pStyle w:val="Heading1"/>
       </w:pPr>
     </w:p>
-    <w:bookmarkStart w:id="12" w:name="_Toc58533419" w:displacedByCustomXml="next"/>
+    <w:bookmarkStart w:id="17" w:name="_Toc58584783" w:displacedByCustomXml="next"/>
     <w:sdt>
       <w:sdtPr>
+        <w:rPr>
+          <w:rFonts w:asciiTheme="minorHAnsi" w:eastAsiaTheme="minorHAnsi" w:hAnsiTheme="minorHAnsi" w:cstheme="minorBidi"/>
+          <w:color w:val="auto"/>
+          <w:sz w:val="22"/>
+          <w:szCs w:val="22"/>
+        </w:rPr>
         <w:id w:val="-2044970189"/>
         <w:docPartObj>
           <w:docPartGallery w:val="Bibliographies"/>
           <w:docPartUnique/>
         </w:docPartObj>
       </w:sdtPr>
-      <w:sdtEndPr>
-        <w:rPr>
-          <w:rFonts w:asciiTheme="minorHAnsi" w:eastAsiaTheme="minorHAnsi" w:hAnsiTheme="minorHAnsi" w:cstheme="minorBidi"/>
-          <w:color w:val="auto"/>
-          <w:sz w:val="22"/>
-          <w:szCs w:val="22"/>
-        </w:rPr>
-      </w:sdtEndPr>
+      <w:sdtEndPr/>
       <w:sdtContent>
         <w:p>
           <w:pPr>
@@ -2207,13 +2963,14 @@
           <w:r>
             <w:t>References</w:t>
           </w:r>
-          <w:bookmarkEnd w:id="12"/>
+          <w:bookmarkEnd w:id="17"/>
         </w:p>
         <w:sdt>
           <w:sdtPr>
             <w:id w:val="-573587230"/>
             <w:bibliography/>
           </w:sdtPr>
+          <w:sdtEndPr/>
           <w:sdtContent>
             <w:p>
               <w:r>
@@ -2249,7 +3006,8 @@
     </w:sdt>
     <w:p/>
     <w:sectPr>
-      <w:footerReference w:type="first" r:id="rId12"/>
+      <w:footerReference w:type="default" r:id="rId12"/>
+      <w:footerReference w:type="first" r:id="rId13"/>
       <w:pgSz w:w="11906" w:h="16838"/>
       <w:pgMar w:top="1440" w:right="1440" w:bottom="1440" w:left="1440" w:header="708" w:footer="708" w:gutter="0"/>
       <w:pgNumType w:start="1"/>
@@ -2288,9 +3046,57 @@
 
 <file path=word/footer1.xml><?xml version="1.0" encoding="utf-8"?>
 <w:ftr xmlns:wpc="http://schemas.microsoft.com/office/word/2010/wordprocessingCanvas" xmlns:cx="http://schemas.microsoft.com/office/drawing/2014/chartex" xmlns:cx1="http://schemas.microsoft.com/office/drawing/2015/9/8/chartex" xmlns:cx2="http://schemas.microsoft.com/office/drawing/2015/10/21/chartex" xmlns:cx3="http://schemas.microsoft.com/office/drawing/2016/5/9/chartex" xmlns:cx4="http://schemas.microsoft.com/office/drawing/2016/5/10/chartex" xmlns:cx5="http://schemas.microsoft.com/office/drawing/2016/5/11/chartex" xmlns:cx6="http://schemas.microsoft.com/office/drawing/2016/5/12/chartex" xmlns:cx7="http://schemas.microsoft.com/office/drawing/2016/5/13/chartex" xmlns:cx8="http://schemas.microsoft.com/office/drawing/2016/5/14/chartex" xmlns:mc="http://schemas.openxmlformats.org/markup-compatibility/2006" xmlns:aink="http://schemas.microsoft.com/office/drawing/2016/ink" xmlns:am3d="http://schemas.microsoft.com/office/drawing/2017/model3d" xmlns:o="urn:schemas-microsoft-com:office:office" xmlns:r="http://schemas.openxmlformats.org/officeDocument/2006/relationships" xmlns:m="http://schemas.openxmlformats.org/officeDocument/2006/math" xmlns:v="urn:schemas-microsoft-com:vml" xmlns:wp14="http://schemas.microsoft.com/office/word/2010/wordprocessingDrawing" xmlns:wp="http://schemas.openxmlformats.org/drawingml/2006/wordprocessingDrawing" xmlns:w10="urn:schemas-microsoft-com:office:word" xmlns:w="http://schemas.openxmlformats.org/wordprocessingml/2006/main" xmlns:w14="http://schemas.microsoft.com/office/word/2010/wordml" xmlns:w15="http://schemas.microsoft.com/office/word/2012/wordml" xmlns:w16cex="http://schemas.microsoft.com/office/word/2018/wordml/cex" xmlns:w16cid="http://schemas.microsoft.com/office/word/2016/wordml/cid" xmlns:w16="http://schemas.microsoft.com/office/word/2018/wordml" xmlns:w16se="http://schemas.microsoft.com/office/word/2015/wordml/symex" xmlns:wpg="http://schemas.microsoft.com/office/word/2010/wordprocessingGroup" xmlns:wpi="http://schemas.microsoft.com/office/word/2010/wordprocessingInk" xmlns:wne="http://schemas.microsoft.com/office/word/2006/wordml" xmlns:wps="http://schemas.microsoft.com/office/word/2010/wordprocessingShape" mc:Ignorable="w14 w15 w16se w16cid w16 w16cex wp14">
+  <w:p>
+    <w:pPr>
+      <w:pStyle w:val="Footer"/>
+      <w:jc w:val="center"/>
+    </w:pPr>
+  </w:p>
+  <w:p>
+    <w:pPr>
+      <w:pStyle w:val="Footer"/>
+    </w:pPr>
+  </w:p>
+</w:ftr>
+</file>
+
+<file path=word/footer2.xml><?xml version="1.0" encoding="utf-8"?>
+<w:ftr xmlns:wpc="http://schemas.microsoft.com/office/word/2010/wordprocessingCanvas" xmlns:cx="http://schemas.microsoft.com/office/drawing/2014/chartex" xmlns:cx1="http://schemas.microsoft.com/office/drawing/2015/9/8/chartex" xmlns:cx2="http://schemas.microsoft.com/office/drawing/2015/10/21/chartex" xmlns:cx3="http://schemas.microsoft.com/office/drawing/2016/5/9/chartex" xmlns:cx4="http://schemas.microsoft.com/office/drawing/2016/5/10/chartex" xmlns:cx5="http://schemas.microsoft.com/office/drawing/2016/5/11/chartex" xmlns:cx6="http://schemas.microsoft.com/office/drawing/2016/5/12/chartex" xmlns:cx7="http://schemas.microsoft.com/office/drawing/2016/5/13/chartex" xmlns:cx8="http://schemas.microsoft.com/office/drawing/2016/5/14/chartex" xmlns:mc="http://schemas.openxmlformats.org/markup-compatibility/2006" xmlns:aink="http://schemas.microsoft.com/office/drawing/2016/ink" xmlns:am3d="http://schemas.microsoft.com/office/drawing/2017/model3d" xmlns:o="urn:schemas-microsoft-com:office:office" xmlns:r="http://schemas.openxmlformats.org/officeDocument/2006/relationships" xmlns:m="http://schemas.openxmlformats.org/officeDocument/2006/math" xmlns:v="urn:schemas-microsoft-com:vml" xmlns:wp14="http://schemas.microsoft.com/office/word/2010/wordprocessingDrawing" xmlns:wp="http://schemas.openxmlformats.org/drawingml/2006/wordprocessingDrawing" xmlns:w10="urn:schemas-microsoft-com:office:word" xmlns:w="http://schemas.openxmlformats.org/wordprocessingml/2006/main" xmlns:w14="http://schemas.microsoft.com/office/word/2010/wordml" xmlns:w15="http://schemas.microsoft.com/office/word/2012/wordml" xmlns:w16cex="http://schemas.microsoft.com/office/word/2018/wordml/cex" xmlns:w16cid="http://schemas.microsoft.com/office/word/2016/wordml/cid" xmlns:w16="http://schemas.microsoft.com/office/word/2018/wordml" xmlns:w16se="http://schemas.microsoft.com/office/word/2015/wordml/symex" xmlns:wpg="http://schemas.microsoft.com/office/word/2010/wordprocessingGroup" xmlns:wpi="http://schemas.microsoft.com/office/word/2010/wordprocessingInk" xmlns:wne="http://schemas.microsoft.com/office/word/2006/wordml" xmlns:wps="http://schemas.microsoft.com/office/word/2010/wordprocessingShape" mc:Ignorable="w14 w15 w16se w16cid w16 w16cex wp14">
   <w:sdt>
     <w:sdtPr>
-      <w:id w:val="1607930290"/>
+      <w:id w:val="894247357"/>
+      <w:docPartObj>
+        <w:docPartGallery w:val="Page Numbers (Bottom of Page)"/>
+        <w:docPartUnique/>
+      </w:docPartObj>
+    </w:sdtPr>
+    <w:sdtEndPr>
+      <w:rPr>
+        <w:noProof/>
+      </w:rPr>
+    </w:sdtEndPr>
+    <w:sdtContent>
+      <w:p>
+        <w:pPr>
+          <w:pStyle w:val="Footer"/>
+          <w:jc w:val="right"/>
+        </w:pPr>
+      </w:p>
+    </w:sdtContent>
+  </w:sdt>
+  <w:p>
+    <w:pPr>
+      <w:pStyle w:val="Footer"/>
+    </w:pPr>
+  </w:p>
+</w:ftr>
+</file>
+
+<file path=word/footer3.xml><?xml version="1.0" encoding="utf-8"?>
+<w:ftr xmlns:wpc="http://schemas.microsoft.com/office/word/2010/wordprocessingCanvas" xmlns:cx="http://schemas.microsoft.com/office/drawing/2014/chartex" xmlns:cx1="http://schemas.microsoft.com/office/drawing/2015/9/8/chartex" xmlns:cx2="http://schemas.microsoft.com/office/drawing/2015/10/21/chartex" xmlns:cx3="http://schemas.microsoft.com/office/drawing/2016/5/9/chartex" xmlns:cx4="http://schemas.microsoft.com/office/drawing/2016/5/10/chartex" xmlns:cx5="http://schemas.microsoft.com/office/drawing/2016/5/11/chartex" xmlns:cx6="http://schemas.microsoft.com/office/drawing/2016/5/12/chartex" xmlns:cx7="http://schemas.microsoft.com/office/drawing/2016/5/13/chartex" xmlns:cx8="http://schemas.microsoft.com/office/drawing/2016/5/14/chartex" xmlns:mc="http://schemas.openxmlformats.org/markup-compatibility/2006" xmlns:aink="http://schemas.microsoft.com/office/drawing/2016/ink" xmlns:am3d="http://schemas.microsoft.com/office/drawing/2017/model3d" xmlns:o="urn:schemas-microsoft-com:office:office" xmlns:r="http://schemas.openxmlformats.org/officeDocument/2006/relationships" xmlns:m="http://schemas.openxmlformats.org/officeDocument/2006/math" xmlns:v="urn:schemas-microsoft-com:vml" xmlns:wp14="http://schemas.microsoft.com/office/word/2010/wordprocessingDrawing" xmlns:wp="http://schemas.openxmlformats.org/drawingml/2006/wordprocessingDrawing" xmlns:w10="urn:schemas-microsoft-com:office:word" xmlns:w="http://schemas.openxmlformats.org/wordprocessingml/2006/main" xmlns:w14="http://schemas.microsoft.com/office/word/2010/wordml" xmlns:w15="http://schemas.microsoft.com/office/word/2012/wordml" xmlns:w16cex="http://schemas.microsoft.com/office/word/2018/wordml/cex" xmlns:w16cid="http://schemas.microsoft.com/office/word/2016/wordml/cid" xmlns:w16="http://schemas.microsoft.com/office/word/2018/wordml" xmlns:w16se="http://schemas.microsoft.com/office/word/2015/wordml/symex" xmlns:wpg="http://schemas.microsoft.com/office/word/2010/wordprocessingGroup" xmlns:wpi="http://schemas.microsoft.com/office/word/2010/wordprocessingInk" xmlns:wne="http://schemas.microsoft.com/office/word/2006/wordml" xmlns:wps="http://schemas.microsoft.com/office/word/2010/wordprocessingShape" mc:Ignorable="w14 w15 w16se w16cid w16 w16cex wp14">
+  <w:sdt>
+    <w:sdtPr>
+      <w:id w:val="1960530107"/>
       <w:docPartObj>
         <w:docPartGallery w:val="Page Numbers (Bottom of Page)"/>
         <w:docPartUnique/>
@@ -2339,39 +3145,7 @@
 </w:ftr>
 </file>
 
-<file path=word/footer2.xml><?xml version="1.0" encoding="utf-8"?>
-<w:ftr xmlns:wpc="http://schemas.microsoft.com/office/word/2010/wordprocessingCanvas" xmlns:cx="http://schemas.microsoft.com/office/drawing/2014/chartex" xmlns:cx1="http://schemas.microsoft.com/office/drawing/2015/9/8/chartex" xmlns:cx2="http://schemas.microsoft.com/office/drawing/2015/10/21/chartex" xmlns:cx3="http://schemas.microsoft.com/office/drawing/2016/5/9/chartex" xmlns:cx4="http://schemas.microsoft.com/office/drawing/2016/5/10/chartex" xmlns:cx5="http://schemas.microsoft.com/office/drawing/2016/5/11/chartex" xmlns:cx6="http://schemas.microsoft.com/office/drawing/2016/5/12/chartex" xmlns:cx7="http://schemas.microsoft.com/office/drawing/2016/5/13/chartex" xmlns:cx8="http://schemas.microsoft.com/office/drawing/2016/5/14/chartex" xmlns:mc="http://schemas.openxmlformats.org/markup-compatibility/2006" xmlns:aink="http://schemas.microsoft.com/office/drawing/2016/ink" xmlns:am3d="http://schemas.microsoft.com/office/drawing/2017/model3d" xmlns:o="urn:schemas-microsoft-com:office:office" xmlns:r="http://schemas.openxmlformats.org/officeDocument/2006/relationships" xmlns:m="http://schemas.openxmlformats.org/officeDocument/2006/math" xmlns:v="urn:schemas-microsoft-com:vml" xmlns:wp14="http://schemas.microsoft.com/office/word/2010/wordprocessingDrawing" xmlns:wp="http://schemas.openxmlformats.org/drawingml/2006/wordprocessingDrawing" xmlns:w10="urn:schemas-microsoft-com:office:word" xmlns:w="http://schemas.openxmlformats.org/wordprocessingml/2006/main" xmlns:w14="http://schemas.microsoft.com/office/word/2010/wordml" xmlns:w15="http://schemas.microsoft.com/office/word/2012/wordml" xmlns:w16cex="http://schemas.microsoft.com/office/word/2018/wordml/cex" xmlns:w16cid="http://schemas.microsoft.com/office/word/2016/wordml/cid" xmlns:w16="http://schemas.microsoft.com/office/word/2018/wordml" xmlns:w16se="http://schemas.microsoft.com/office/word/2015/wordml/symex" xmlns:wpg="http://schemas.microsoft.com/office/word/2010/wordprocessingGroup" xmlns:wpi="http://schemas.microsoft.com/office/word/2010/wordprocessingInk" xmlns:wne="http://schemas.microsoft.com/office/word/2006/wordml" xmlns:wps="http://schemas.microsoft.com/office/word/2010/wordprocessingShape" mc:Ignorable="w14 w15 w16se w16cid w16 w16cex wp14">
-  <w:sdt>
-    <w:sdtPr>
-      <w:id w:val="894247357"/>
-      <w:docPartObj>
-        <w:docPartGallery w:val="Page Numbers (Bottom of Page)"/>
-        <w:docPartUnique/>
-      </w:docPartObj>
-    </w:sdtPr>
-    <w:sdtEndPr>
-      <w:rPr>
-        <w:noProof/>
-      </w:rPr>
-    </w:sdtEndPr>
-    <w:sdtContent>
-      <w:p>
-        <w:pPr>
-          <w:pStyle w:val="Footer"/>
-          <w:jc w:val="right"/>
-        </w:pPr>
-      </w:p>
-    </w:sdtContent>
-  </w:sdt>
-  <w:p>
-    <w:pPr>
-      <w:pStyle w:val="Footer"/>
-    </w:pPr>
-  </w:p>
-</w:ftr>
-</file>
-
-<file path=word/footer3.xml><?xml version="1.0" encoding="utf-8"?>
+<file path=word/footer4.xml><?xml version="1.0" encoding="utf-8"?>
 <w:ftr xmlns:wpc="http://schemas.microsoft.com/office/word/2010/wordprocessingCanvas" xmlns:cx="http://schemas.microsoft.com/office/drawing/2014/chartex" xmlns:cx1="http://schemas.microsoft.com/office/drawing/2015/9/8/chartex" xmlns:cx2="http://schemas.microsoft.com/office/drawing/2015/10/21/chartex" xmlns:cx3="http://schemas.microsoft.com/office/drawing/2016/5/9/chartex" xmlns:cx4="http://schemas.microsoft.com/office/drawing/2016/5/10/chartex" xmlns:cx5="http://schemas.microsoft.com/office/drawing/2016/5/11/chartex" xmlns:cx6="http://schemas.microsoft.com/office/drawing/2016/5/12/chartex" xmlns:cx7="http://schemas.microsoft.com/office/drawing/2016/5/13/chartex" xmlns:cx8="http://schemas.microsoft.com/office/drawing/2016/5/14/chartex" xmlns:mc="http://schemas.openxmlformats.org/markup-compatibility/2006" xmlns:aink="http://schemas.microsoft.com/office/drawing/2016/ink" xmlns:am3d="http://schemas.microsoft.com/office/drawing/2017/model3d" xmlns:o="urn:schemas-microsoft-com:office:office" xmlns:r="http://schemas.openxmlformats.org/officeDocument/2006/relationships" xmlns:m="http://schemas.openxmlformats.org/officeDocument/2006/math" xmlns:v="urn:schemas-microsoft-com:vml" xmlns:wp14="http://schemas.microsoft.com/office/word/2010/wordprocessingDrawing" xmlns:wp="http://schemas.openxmlformats.org/drawingml/2006/wordprocessingDrawing" xmlns:w10="urn:schemas-microsoft-com:office:word" xmlns:w="http://schemas.openxmlformats.org/wordprocessingml/2006/main" xmlns:w14="http://schemas.microsoft.com/office/word/2010/wordml" xmlns:w15="http://schemas.microsoft.com/office/word/2012/wordml" xmlns:w16cex="http://schemas.microsoft.com/office/word/2018/wordml/cex" xmlns:w16cid="http://schemas.microsoft.com/office/word/2016/wordml/cid" xmlns:w16="http://schemas.microsoft.com/office/word/2018/wordml" xmlns:w16se="http://schemas.microsoft.com/office/word/2015/wordml/symex" xmlns:wpg="http://schemas.microsoft.com/office/word/2010/wordprocessingGroup" xmlns:wpi="http://schemas.microsoft.com/office/word/2010/wordprocessingInk" xmlns:wne="http://schemas.microsoft.com/office/word/2006/wordml" xmlns:wps="http://schemas.microsoft.com/office/word/2010/wordprocessingShape" mc:Ignorable="w14 w15 w16se w16cid w16 w16cex wp14">
   <w:sdt>
     <w:sdtPr>
@@ -2916,7 +3690,6 @@
   <w:style w:type="character" w:default="1" w:styleId="DefaultParagraphFont">
     <w:name w:val="Default Paragraph Font"/>
     <w:uiPriority w:val="1"/>
-    <w:semiHidden/>
     <w:unhideWhenUsed/>
   </w:style>
   <w:style w:type="table" w:default="1" w:styleId="TableNormal">

</xml_diff>